<commit_message>
modify and add new context
modify and add new context
20160220 19:00:00
</commit_message>
<xml_diff>
--- a/GPGPU-Sim.docx
+++ b/GPGPU-Sim.docx
@@ -340,6 +340,9 @@
       <w:r>
         <w:t xml:space="preserve">   </w:t>
       </w:r>
+      <w:r>
+        <w:t xml:space="preserve">  </w:t>
+      </w:r>
       <w:proofErr w:type="spellStart"/>
       <w:proofErr w:type="gramStart"/>
       <w:r>
@@ -377,6 +380,9 @@
       <w:r>
         <w:t xml:space="preserve">   </w:t>
       </w:r>
+      <w:r>
+        <w:t xml:space="preserve">  </w:t>
+      </w:r>
       <w:proofErr w:type="spellStart"/>
       <w:r>
         <w:t>GPGPUSim_</w:t>
@@ -398,6 +404,9 @@
       <w:r>
         <w:t xml:space="preserve">   </w:t>
       </w:r>
+      <w:r>
+        <w:t xml:space="preserve">  </w:t>
+      </w:r>
       <w:proofErr w:type="spellStart"/>
       <w:r>
         <w:t>GPGPUSim_</w:t>
@@ -419,6 +428,9 @@
       <w:r>
         <w:t xml:space="preserve">    </w:t>
       </w:r>
+      <w:r>
+        <w:t xml:space="preserve">  </w:t>
+      </w:r>
       <w:proofErr w:type="spellStart"/>
       <w:r>
         <w:t>gpgpu_ptx_sim_init_</w:t>
@@ -439,11 +451,117 @@
       </w:r>
     </w:p>
     <w:p>
+      <w:pPr>
+        <w:rPr>
+          <w:b/>
+        </w:rPr>
+      </w:pPr>
+      <w:r>
+        <w:rPr>
+          <w:b/>
+        </w:rPr>
+        <w:t xml:space="preserve">./libopencl/opencl_runtime_api.cc </w:t>
+      </w:r>
+      <w:bookmarkStart w:id="0" w:name="_GoBack"/>
+      <w:bookmarkEnd w:id="0"/>
+      <w:r>
+        <w:rPr>
+          <w:b/>
+        </w:rPr>
+        <w:t>class _</w:t>
+      </w:r>
+      <w:proofErr w:type="spellStart"/>
+      <w:r>
+        <w:rPr>
+          <w:b/>
+        </w:rPr>
+        <w:t>cl_device_id</w:t>
+      </w:r>
+      <w:proofErr w:type="spellEnd"/>
+      <w:r>
+        <w:rPr>
+          <w:b/>
+        </w:rPr>
+        <w:t xml:space="preserve"> *</w:t>
+      </w:r>
+      <w:proofErr w:type="spellStart"/>
+      <w:r>
+        <w:rPr>
+          <w:b/>
+        </w:rPr>
+        <w:t>GPGPUSim_Init</w:t>
+      </w:r>
+      <w:proofErr w:type="spellEnd"/>
+      <w:r>
+        <w:rPr>
+          <w:b/>
+        </w:rPr>
+        <w:t>()</w:t>
+      </w:r>
+    </w:p>
+    <w:p>
+      <w:r>
+        <w:rPr>
+          <w:b/>
+        </w:rPr>
+        <w:t>./src/gpgpusim_entrypoint.cc</w:t>
+      </w:r>
+      <w:r>
+        <w:rPr>
+          <w:b/>
+        </w:rPr>
+        <w:t xml:space="preserve">    </w:t>
+      </w:r>
+      <w:r>
+        <w:rPr>
+          <w:b/>
+        </w:rPr>
+        <w:t xml:space="preserve"> </w:t>
+      </w:r>
+      <w:r>
+        <w:rPr>
+          <w:b/>
+        </w:rPr>
+        <w:t>void *</w:t>
+      </w:r>
+      <w:proofErr w:type="spellStart"/>
+      <w:r>
+        <w:rPr>
+          <w:b/>
+        </w:rPr>
+        <w:t>gpgpu_sim_thread_</w:t>
+      </w:r>
+      <w:proofErr w:type="gramStart"/>
+      <w:r>
+        <w:rPr>
+          <w:b/>
+        </w:rPr>
+        <w:t>sequential</w:t>
+      </w:r>
+      <w:proofErr w:type="spellEnd"/>
+      <w:r>
+        <w:rPr>
+          <w:b/>
+        </w:rPr>
+        <w:t>(</w:t>
+      </w:r>
+      <w:proofErr w:type="gramEnd"/>
+      <w:r>
+        <w:rPr>
+          <w:b/>
+        </w:rPr>
+        <w:t>void*)</w:t>
+      </w:r>
+    </w:p>
+    <w:p>
       <w:r>
         <w:t>./libcuda/cuda_runtime_api.cc</w:t>
       </w:r>
       <w:r>
         <w:t xml:space="preserve">   </w:t>
+      </w:r>
+      <w:r>
+        <w:t xml:space="preserve">  </w:t>
       </w:r>
       <w:proofErr w:type="spellStart"/>
       <w:r>
@@ -533,7 +651,7 @@
       </w:r>
     </w:p>
     <w:p>
-      <w:hyperlink r:id="rId6" w:history="1">
+      <w:hyperlink r:id="rId6" w:anchor="1482744-tsina-1-31141-a60185a16c01612f8d678e4b2d855b15" w:history="1">
         <w:r>
           <w:rPr>
             <w:rStyle w:val="a6"/>
@@ -1532,6 +1650,7 @@
           <w:kern w:val="0"/>
           <w:szCs w:val="21"/>
         </w:rPr>
+        <w:lastRenderedPageBreak/>
         <w:t xml:space="preserve">　　</w:t>
       </w:r>
       <w:r>
@@ -1634,7 +1753,6 @@
           <w:sz w:val="24"/>
           <w:szCs w:val="24"/>
         </w:rPr>
-        <w:lastRenderedPageBreak/>
         <w:t xml:space="preserve">　　</w:t>
       </w:r>
       <w:proofErr w:type="spellStart"/>
@@ -2804,29 +2922,2222 @@
         </w:rPr>
         <w:t>4.</w:t>
       </w:r>
-      <w:bookmarkStart w:id="0" w:name="_GoBack"/>
-      <w:bookmarkEnd w:id="0"/>
-    </w:p>
-    <w:p>
-      <w:pPr>
-        <w:rPr>
-          <w:b/>
-        </w:rPr>
-      </w:pPr>
-    </w:p>
-    <w:p>
-      <w:pPr>
-        <w:rPr>
-          <w:b/>
-        </w:rPr>
-      </w:pPr>
-    </w:p>
-    <w:p>
-      <w:pPr>
-        <w:rPr>
-          <w:b/>
-        </w:rPr>
-      </w:pPr>
+      <w:r>
+        <w:rPr>
+          <w:rFonts w:hint="eastAsia"/>
+        </w:rPr>
+        <w:t xml:space="preserve"> </w:t>
+      </w:r>
+      <w:r>
+        <w:rPr>
+          <w:rFonts w:hint="eastAsia"/>
+          <w:b/>
+        </w:rPr>
+        <w:t xml:space="preserve">linux </w:t>
+      </w:r>
+      <w:proofErr w:type="spellStart"/>
+      <w:r>
+        <w:rPr>
+          <w:rFonts w:hint="eastAsia"/>
+          <w:b/>
+        </w:rPr>
+        <w:t>sem</w:t>
+      </w:r>
+      <w:proofErr w:type="spellEnd"/>
+      <w:r>
+        <w:rPr>
+          <w:rFonts w:hint="eastAsia"/>
+          <w:b/>
+        </w:rPr>
+        <w:t>信号量使用</w:t>
+      </w:r>
+    </w:p>
+    <w:p>
+      <w:pPr>
+        <w:rPr>
+          <w:rFonts w:hint="eastAsia"/>
+          <w:b/>
+        </w:rPr>
+      </w:pPr>
+      <w:r>
+        <w:rPr>
+          <w:rFonts w:hint="eastAsia"/>
+          <w:b/>
+          <w:bCs/>
+          <w:color w:val="800080"/>
+          <w:shd w:val="clear" w:color="auto" w:fill="FFFFFF"/>
+        </w:rPr>
+        <w:t xml:space="preserve">semaphore </w:t>
+      </w:r>
+      <w:r>
+        <w:rPr>
+          <w:rFonts w:hint="eastAsia"/>
+          <w:b/>
+          <w:bCs/>
+          <w:color w:val="800080"/>
+          <w:shd w:val="clear" w:color="auto" w:fill="FFFFFF"/>
+        </w:rPr>
+        <w:t>是一种通用的同步机制</w:t>
+      </w:r>
+      <w:r>
+        <w:rPr>
+          <w:rStyle w:val="apple-converted-space"/>
+          <w:rFonts w:hint="eastAsia"/>
+          <w:color w:val="666666"/>
+          <w:shd w:val="clear" w:color="auto" w:fill="FFFFFF"/>
+        </w:rPr>
+        <w:t> </w:t>
+      </w:r>
+      <w:r>
+        <w:rPr>
+          <w:rFonts w:hint="eastAsia"/>
+          <w:color w:val="666666"/>
+          <w:shd w:val="clear" w:color="auto" w:fill="FFFFFF"/>
+        </w:rPr>
+        <w:t xml:space="preserve">--- </w:t>
+      </w:r>
+      <w:r>
+        <w:rPr>
+          <w:rFonts w:hint="eastAsia"/>
+          <w:color w:val="666666"/>
+          <w:shd w:val="clear" w:color="auto" w:fill="FFFFFF"/>
+        </w:rPr>
+        <w:t>既可以在进程中使用也可以在线程中使用</w:t>
+      </w:r>
+    </w:p>
+    <w:p>
+      <w:pPr>
+        <w:rPr>
+          <w:rFonts w:hint="eastAsia"/>
+          <w:b/>
+        </w:rPr>
+      </w:pPr>
+      <w:r>
+        <w:rPr>
+          <w:rFonts w:hint="eastAsia"/>
+          <w:b/>
+        </w:rPr>
+        <w:t>Linux</w:t>
+      </w:r>
+      <w:proofErr w:type="gramStart"/>
+      <w:r>
+        <w:rPr>
+          <w:rFonts w:hint="eastAsia"/>
+          <w:b/>
+        </w:rPr>
+        <w:t>下关于</w:t>
+      </w:r>
+      <w:proofErr w:type="gramEnd"/>
+      <w:r>
+        <w:rPr>
+          <w:rFonts w:hint="eastAsia"/>
+          <w:b/>
+        </w:rPr>
+        <w:t>信号量结构体表示为</w:t>
+      </w:r>
+      <w:r>
+        <w:rPr>
+          <w:rFonts w:hint="eastAsia"/>
+          <w:b/>
+        </w:rPr>
+        <w:t>:</w:t>
+      </w:r>
+      <w:proofErr w:type="spellStart"/>
+      <w:r>
+        <w:rPr>
+          <w:rFonts w:hint="eastAsia"/>
+          <w:b/>
+        </w:rPr>
+        <w:t>sem_t</w:t>
+      </w:r>
+      <w:proofErr w:type="spellEnd"/>
+    </w:p>
+    <w:p>
+      <w:pPr>
+        <w:rPr>
+          <w:rFonts w:hint="eastAsia"/>
+          <w:b/>
+        </w:rPr>
+      </w:pPr>
+      <w:r>
+        <w:rPr>
+          <w:rFonts w:hint="eastAsia"/>
+          <w:b/>
+        </w:rPr>
+        <w:t>操作结构体的函数</w:t>
+      </w:r>
+      <w:r>
+        <w:rPr>
+          <w:rFonts w:hint="eastAsia"/>
+          <w:b/>
+        </w:rPr>
+        <w:t>:</w:t>
+      </w:r>
+    </w:p>
+    <w:p>
+      <w:pPr>
+        <w:ind w:firstLineChars="200" w:firstLine="422"/>
+        <w:rPr>
+          <w:rFonts w:hint="eastAsia"/>
+          <w:b/>
+        </w:rPr>
+      </w:pPr>
+      <w:r>
+        <w:rPr>
+          <w:rFonts w:hint="eastAsia"/>
+          <w:b/>
+        </w:rPr>
+        <w:t>初始化函数</w:t>
+      </w:r>
+      <w:r>
+        <w:rPr>
+          <w:rFonts w:hint="eastAsia"/>
+          <w:b/>
+        </w:rPr>
+        <w:t xml:space="preserve">: </w:t>
+      </w:r>
+      <w:proofErr w:type="spellStart"/>
+      <w:r>
+        <w:rPr>
+          <w:rFonts w:hint="eastAsia"/>
+          <w:b/>
+        </w:rPr>
+        <w:t>sem_</w:t>
+      </w:r>
+      <w:proofErr w:type="gramStart"/>
+      <w:r>
+        <w:rPr>
+          <w:rFonts w:hint="eastAsia"/>
+          <w:b/>
+        </w:rPr>
+        <w:t>init</w:t>
+      </w:r>
+      <w:proofErr w:type="spellEnd"/>
+      <w:r>
+        <w:rPr>
+          <w:rFonts w:hint="eastAsia"/>
+          <w:b/>
+        </w:rPr>
+        <w:t>(</w:t>
+      </w:r>
+      <w:proofErr w:type="spellStart"/>
+      <w:proofErr w:type="gramEnd"/>
+      <w:r>
+        <w:rPr>
+          <w:rFonts w:hint="eastAsia"/>
+          <w:b/>
+        </w:rPr>
+        <w:t>sem_t</w:t>
+      </w:r>
+      <w:proofErr w:type="spellEnd"/>
+      <w:r>
+        <w:rPr>
+          <w:rFonts w:hint="eastAsia"/>
+          <w:b/>
+        </w:rPr>
+        <w:t xml:space="preserve"> * __</w:t>
+      </w:r>
+      <w:proofErr w:type="spellStart"/>
+      <w:r>
+        <w:rPr>
+          <w:rFonts w:hint="eastAsia"/>
+          <w:b/>
+        </w:rPr>
+        <w:t>sem,int</w:t>
+      </w:r>
+      <w:proofErr w:type="spellEnd"/>
+      <w:r>
+        <w:rPr>
+          <w:rFonts w:hint="eastAsia"/>
+          <w:b/>
+        </w:rPr>
+        <w:t xml:space="preserve"> __</w:t>
+      </w:r>
+      <w:proofErr w:type="spellStart"/>
+      <w:r>
+        <w:rPr>
+          <w:rFonts w:hint="eastAsia"/>
+          <w:b/>
+        </w:rPr>
+        <w:t>pshared,unsigned</w:t>
+      </w:r>
+      <w:proofErr w:type="spellEnd"/>
+      <w:r>
+        <w:rPr>
+          <w:rFonts w:hint="eastAsia"/>
+          <w:b/>
+        </w:rPr>
+        <w:t xml:space="preserve"> </w:t>
+      </w:r>
+      <w:proofErr w:type="spellStart"/>
+      <w:r>
+        <w:rPr>
+          <w:rFonts w:hint="eastAsia"/>
+          <w:b/>
+        </w:rPr>
+        <w:t>int</w:t>
+      </w:r>
+      <w:proofErr w:type="spellEnd"/>
+      <w:r>
+        <w:rPr>
+          <w:rFonts w:hint="eastAsia"/>
+          <w:b/>
+        </w:rPr>
+        <w:t xml:space="preserve"> __value);</w:t>
+      </w:r>
+    </w:p>
+    <w:p>
+      <w:pPr>
+        <w:ind w:firstLineChars="200" w:firstLine="422"/>
+        <w:rPr>
+          <w:rFonts w:hint="eastAsia"/>
+          <w:b/>
+        </w:rPr>
+      </w:pPr>
+      <w:r>
+        <w:rPr>
+          <w:rFonts w:hint="eastAsia"/>
+          <w:b/>
+        </w:rPr>
+        <w:t>触发信号量值</w:t>
+      </w:r>
+      <w:r>
+        <w:rPr>
+          <w:rFonts w:hint="eastAsia"/>
+          <w:b/>
+        </w:rPr>
+        <w:t>:</w:t>
+      </w:r>
+      <w:proofErr w:type="spellStart"/>
+      <w:r>
+        <w:rPr>
+          <w:rFonts w:hint="eastAsia"/>
+          <w:b/>
+        </w:rPr>
+        <w:t>sem_</w:t>
+      </w:r>
+      <w:proofErr w:type="gramStart"/>
+      <w:r>
+        <w:rPr>
+          <w:rFonts w:hint="eastAsia"/>
+          <w:b/>
+        </w:rPr>
+        <w:t>post</w:t>
+      </w:r>
+      <w:proofErr w:type="spellEnd"/>
+      <w:r>
+        <w:rPr>
+          <w:rFonts w:hint="eastAsia"/>
+          <w:b/>
+        </w:rPr>
+        <w:t>(</w:t>
+      </w:r>
+      <w:proofErr w:type="spellStart"/>
+      <w:proofErr w:type="gramEnd"/>
+      <w:r>
+        <w:rPr>
+          <w:rFonts w:hint="eastAsia"/>
+          <w:b/>
+        </w:rPr>
+        <w:t>sem_t</w:t>
+      </w:r>
+      <w:proofErr w:type="spellEnd"/>
+      <w:r>
+        <w:rPr>
+          <w:rFonts w:hint="eastAsia"/>
+          <w:b/>
+        </w:rPr>
+        <w:t xml:space="preserve"> * __</w:t>
+      </w:r>
+      <w:proofErr w:type="spellStart"/>
+      <w:r>
+        <w:rPr>
+          <w:rFonts w:hint="eastAsia"/>
+          <w:b/>
+        </w:rPr>
+        <w:t>sem</w:t>
+      </w:r>
+      <w:proofErr w:type="spellEnd"/>
+      <w:r>
+        <w:rPr>
+          <w:rFonts w:hint="eastAsia"/>
+          <w:b/>
+        </w:rPr>
+        <w:t>);</w:t>
+      </w:r>
+    </w:p>
+    <w:p>
+      <w:pPr>
+        <w:rPr>
+          <w:b/>
+        </w:rPr>
+      </w:pPr>
+      <w:r>
+        <w:rPr>
+          <w:rFonts w:hint="eastAsia"/>
+          <w:b/>
+        </w:rPr>
+        <w:t>等待信号量触发</w:t>
+      </w:r>
+      <w:r>
+        <w:rPr>
+          <w:rFonts w:hint="eastAsia"/>
+          <w:b/>
+        </w:rPr>
+        <w:t>:</w:t>
+      </w:r>
+    </w:p>
+    <w:p>
+      <w:pPr>
+        <w:ind w:firstLineChars="200" w:firstLine="422"/>
+        <w:rPr>
+          <w:rFonts w:hint="eastAsia"/>
+          <w:b/>
+        </w:rPr>
+      </w:pPr>
+      <w:r>
+        <w:rPr>
+          <w:rFonts w:hint="eastAsia"/>
+          <w:b/>
+        </w:rPr>
+        <w:t>通常有</w:t>
+      </w:r>
+      <w:r>
+        <w:rPr>
+          <w:rFonts w:hint="eastAsia"/>
+          <w:b/>
+        </w:rPr>
+        <w:t>:</w:t>
+      </w:r>
+    </w:p>
+    <w:p>
+      <w:pPr>
+        <w:ind w:firstLineChars="200" w:firstLine="422"/>
+        <w:rPr>
+          <w:rFonts w:hint="eastAsia"/>
+          <w:b/>
+        </w:rPr>
+      </w:pPr>
+      <w:r>
+        <w:rPr>
+          <w:rFonts w:hint="eastAsia"/>
+          <w:b/>
+        </w:rPr>
+        <w:t>一直等待</w:t>
+      </w:r>
+      <w:r>
+        <w:rPr>
+          <w:rFonts w:hint="eastAsia"/>
+          <w:b/>
+        </w:rPr>
+        <w:t>:</w:t>
+      </w:r>
+      <w:proofErr w:type="spellStart"/>
+      <w:r>
+        <w:rPr>
+          <w:rFonts w:hint="eastAsia"/>
+          <w:b/>
+        </w:rPr>
+        <w:t>sem_</w:t>
+      </w:r>
+      <w:proofErr w:type="gramStart"/>
+      <w:r>
+        <w:rPr>
+          <w:rFonts w:hint="eastAsia"/>
+          <w:b/>
+        </w:rPr>
+        <w:t>wait</w:t>
+      </w:r>
+      <w:proofErr w:type="spellEnd"/>
+      <w:r>
+        <w:rPr>
+          <w:rFonts w:hint="eastAsia"/>
+          <w:b/>
+        </w:rPr>
+        <w:t>(</w:t>
+      </w:r>
+      <w:proofErr w:type="spellStart"/>
+      <w:proofErr w:type="gramEnd"/>
+      <w:r>
+        <w:rPr>
+          <w:rFonts w:hint="eastAsia"/>
+          <w:b/>
+        </w:rPr>
+        <w:t>sem_t</w:t>
+      </w:r>
+      <w:proofErr w:type="spellEnd"/>
+      <w:r>
+        <w:rPr>
+          <w:rFonts w:hint="eastAsia"/>
+          <w:b/>
+        </w:rPr>
+        <w:t xml:space="preserve"> * __</w:t>
+      </w:r>
+      <w:proofErr w:type="spellStart"/>
+      <w:r>
+        <w:rPr>
+          <w:rFonts w:hint="eastAsia"/>
+          <w:b/>
+        </w:rPr>
+        <w:t>sem</w:t>
+      </w:r>
+      <w:proofErr w:type="spellEnd"/>
+      <w:r>
+        <w:rPr>
+          <w:rFonts w:hint="eastAsia"/>
+          <w:b/>
+        </w:rPr>
+        <w:t xml:space="preserve">);  </w:t>
+      </w:r>
+    </w:p>
+    <w:p>
+      <w:pPr>
+        <w:ind w:firstLineChars="200" w:firstLine="422"/>
+        <w:rPr>
+          <w:rFonts w:hint="eastAsia"/>
+          <w:b/>
+        </w:rPr>
+      </w:pPr>
+      <w:r>
+        <w:rPr>
+          <w:rFonts w:hint="eastAsia"/>
+          <w:b/>
+        </w:rPr>
+        <w:t>测试</w:t>
+      </w:r>
+      <w:r>
+        <w:rPr>
+          <w:rFonts w:hint="eastAsia"/>
+          <w:b/>
+        </w:rPr>
+        <w:t>__</w:t>
+      </w:r>
+      <w:proofErr w:type="spellStart"/>
+      <w:r>
+        <w:rPr>
+          <w:rFonts w:hint="eastAsia"/>
+          <w:b/>
+        </w:rPr>
+        <w:t>sem</w:t>
+      </w:r>
+      <w:proofErr w:type="spellEnd"/>
+      <w:r>
+        <w:rPr>
+          <w:rFonts w:hint="eastAsia"/>
+          <w:b/>
+        </w:rPr>
+        <w:t>是否触发</w:t>
+      </w:r>
+      <w:r>
+        <w:rPr>
+          <w:rFonts w:hint="eastAsia"/>
+          <w:b/>
+        </w:rPr>
+        <w:t>:</w:t>
+      </w:r>
+      <w:proofErr w:type="spellStart"/>
+      <w:r>
+        <w:rPr>
+          <w:rFonts w:hint="eastAsia"/>
+          <w:b/>
+        </w:rPr>
+        <w:t>sem_</w:t>
+      </w:r>
+      <w:proofErr w:type="gramStart"/>
+      <w:r>
+        <w:rPr>
+          <w:rFonts w:hint="eastAsia"/>
+          <w:b/>
+        </w:rPr>
+        <w:t>trywait</w:t>
+      </w:r>
+      <w:proofErr w:type="spellEnd"/>
+      <w:r>
+        <w:rPr>
+          <w:rFonts w:hint="eastAsia"/>
+          <w:b/>
+        </w:rPr>
+        <w:t>(</w:t>
+      </w:r>
+      <w:proofErr w:type="spellStart"/>
+      <w:proofErr w:type="gramEnd"/>
+      <w:r>
+        <w:rPr>
+          <w:rFonts w:hint="eastAsia"/>
+          <w:b/>
+        </w:rPr>
+        <w:t>sem_t</w:t>
+      </w:r>
+      <w:proofErr w:type="spellEnd"/>
+      <w:r>
+        <w:rPr>
+          <w:rFonts w:hint="eastAsia"/>
+          <w:b/>
+        </w:rPr>
+        <w:t xml:space="preserve"> * __</w:t>
+      </w:r>
+      <w:proofErr w:type="spellStart"/>
+      <w:r>
+        <w:rPr>
+          <w:rFonts w:hint="eastAsia"/>
+          <w:b/>
+        </w:rPr>
+        <w:t>sem</w:t>
+      </w:r>
+      <w:proofErr w:type="spellEnd"/>
+      <w:r>
+        <w:rPr>
+          <w:rFonts w:hint="eastAsia"/>
+          <w:b/>
+        </w:rPr>
+        <w:t xml:space="preserve">); </w:t>
+      </w:r>
+    </w:p>
+    <w:p>
+      <w:pPr>
+        <w:ind w:firstLineChars="200" w:firstLine="422"/>
+        <w:rPr>
+          <w:rFonts w:hint="eastAsia"/>
+          <w:b/>
+        </w:rPr>
+      </w:pPr>
+      <w:r>
+        <w:rPr>
+          <w:rFonts w:hint="eastAsia"/>
+          <w:b/>
+        </w:rPr>
+        <w:t>等待超时</w:t>
+      </w:r>
+      <w:r>
+        <w:rPr>
+          <w:rFonts w:hint="eastAsia"/>
+          <w:b/>
+        </w:rPr>
+        <w:t>:</w:t>
+      </w:r>
+      <w:proofErr w:type="spellStart"/>
+      <w:r>
+        <w:rPr>
+          <w:rFonts w:hint="eastAsia"/>
+          <w:b/>
+        </w:rPr>
+        <w:t>sem_</w:t>
+      </w:r>
+      <w:proofErr w:type="gramStart"/>
+      <w:r>
+        <w:rPr>
+          <w:rFonts w:hint="eastAsia"/>
+          <w:b/>
+        </w:rPr>
+        <w:t>timedwait</w:t>
+      </w:r>
+      <w:proofErr w:type="spellEnd"/>
+      <w:r>
+        <w:rPr>
+          <w:rFonts w:hint="eastAsia"/>
+          <w:b/>
+        </w:rPr>
+        <w:t>(</w:t>
+      </w:r>
+      <w:proofErr w:type="spellStart"/>
+      <w:proofErr w:type="gramEnd"/>
+      <w:r>
+        <w:rPr>
+          <w:rFonts w:hint="eastAsia"/>
+          <w:b/>
+        </w:rPr>
+        <w:t>sem_t</w:t>
+      </w:r>
+      <w:proofErr w:type="spellEnd"/>
+      <w:r>
+        <w:rPr>
+          <w:rFonts w:hint="eastAsia"/>
+          <w:b/>
+        </w:rPr>
+        <w:t xml:space="preserve"> * __restrict __</w:t>
+      </w:r>
+      <w:proofErr w:type="spellStart"/>
+      <w:r>
+        <w:rPr>
+          <w:rFonts w:hint="eastAsia"/>
+          <w:b/>
+        </w:rPr>
+        <w:t>sem</w:t>
+      </w:r>
+      <w:proofErr w:type="spellEnd"/>
+      <w:r>
+        <w:rPr>
+          <w:rFonts w:hint="eastAsia"/>
+          <w:b/>
+        </w:rPr>
+        <w:t xml:space="preserve">, __ </w:t>
+      </w:r>
+      <w:proofErr w:type="spellStart"/>
+      <w:r>
+        <w:rPr>
+          <w:rFonts w:hint="eastAsia"/>
+          <w:b/>
+        </w:rPr>
+        <w:t>const</w:t>
+      </w:r>
+      <w:proofErr w:type="spellEnd"/>
+      <w:r>
+        <w:rPr>
+          <w:rFonts w:hint="eastAsia"/>
+          <w:b/>
+        </w:rPr>
+        <w:t xml:space="preserve"> </w:t>
+      </w:r>
+      <w:proofErr w:type="spellStart"/>
+      <w:r>
+        <w:rPr>
+          <w:rFonts w:hint="eastAsia"/>
+          <w:b/>
+        </w:rPr>
+        <w:t>struct</w:t>
+      </w:r>
+      <w:proofErr w:type="spellEnd"/>
+      <w:r>
+        <w:rPr>
+          <w:rFonts w:hint="eastAsia"/>
+          <w:b/>
+        </w:rPr>
+        <w:t xml:space="preserve"> </w:t>
+      </w:r>
+      <w:proofErr w:type="spellStart"/>
+      <w:r>
+        <w:rPr>
+          <w:rFonts w:hint="eastAsia"/>
+          <w:b/>
+        </w:rPr>
+        <w:t>timespec</w:t>
+      </w:r>
+      <w:proofErr w:type="spellEnd"/>
+      <w:r>
+        <w:rPr>
+          <w:rFonts w:hint="eastAsia"/>
+          <w:b/>
+        </w:rPr>
+        <w:t xml:space="preserve"> * __restrict __</w:t>
+      </w:r>
+      <w:proofErr w:type="spellStart"/>
+      <w:r>
+        <w:rPr>
+          <w:rFonts w:hint="eastAsia"/>
+          <w:b/>
+        </w:rPr>
+        <w:t>abstime</w:t>
+      </w:r>
+      <w:proofErr w:type="spellEnd"/>
+      <w:r>
+        <w:rPr>
+          <w:rFonts w:hint="eastAsia"/>
+          <w:b/>
+        </w:rPr>
+        <w:t>);</w:t>
+      </w:r>
+    </w:p>
+    <w:p>
+      <w:pPr>
+        <w:rPr>
+          <w:rFonts w:hint="eastAsia"/>
+          <w:b/>
+        </w:rPr>
+      </w:pPr>
+      <w:r>
+        <w:rPr>
+          <w:rFonts w:hint="eastAsia"/>
+          <w:b/>
+        </w:rPr>
+        <w:t>释放销毁信号量</w:t>
+      </w:r>
+      <w:r>
+        <w:rPr>
+          <w:rFonts w:hint="eastAsia"/>
+          <w:b/>
+        </w:rPr>
+        <w:t>:</w:t>
+      </w:r>
+    </w:p>
+    <w:p>
+      <w:pPr>
+        <w:rPr>
+          <w:b/>
+        </w:rPr>
+      </w:pPr>
+      <w:r>
+        <w:rPr>
+          <w:b/>
+        </w:rPr>
+        <w:t xml:space="preserve">      </w:t>
+      </w:r>
+      <w:proofErr w:type="spellStart"/>
+      <w:proofErr w:type="gramStart"/>
+      <w:r>
+        <w:rPr>
+          <w:b/>
+        </w:rPr>
+        <w:t>sem</w:t>
+      </w:r>
+      <w:proofErr w:type="spellEnd"/>
+      <w:proofErr w:type="gramEnd"/>
+      <w:r>
+        <w:rPr>
+          <w:b/>
+        </w:rPr>
+        <w:t xml:space="preserve"> _destroy(</w:t>
+      </w:r>
+      <w:proofErr w:type="spellStart"/>
+      <w:r>
+        <w:rPr>
+          <w:b/>
+        </w:rPr>
+        <w:t>sem_t</w:t>
+      </w:r>
+      <w:proofErr w:type="spellEnd"/>
+      <w:r>
+        <w:rPr>
+          <w:b/>
+        </w:rPr>
+        <w:t xml:space="preserve"> * __</w:t>
+      </w:r>
+      <w:proofErr w:type="spellStart"/>
+      <w:r>
+        <w:rPr>
+          <w:b/>
+        </w:rPr>
+        <w:t>sem</w:t>
+      </w:r>
+      <w:proofErr w:type="spellEnd"/>
+      <w:r>
+        <w:rPr>
+          <w:b/>
+        </w:rPr>
+        <w:t>);</w:t>
+      </w:r>
+    </w:p>
+    <w:p>
+      <w:pPr>
+        <w:rPr>
+          <w:b/>
+        </w:rPr>
+      </w:pPr>
+    </w:p>
+    <w:p>
+      <w:pPr>
+        <w:rPr>
+          <w:b/>
+        </w:rPr>
+      </w:pPr>
+      <w:r>
+        <w:rPr>
+          <w:b/>
+        </w:rPr>
+        <w:t>/* Initialize semaphore object SEM to VALUE.  If PSHARED then share it</w:t>
+      </w:r>
+      <w:r>
+        <w:rPr>
+          <w:b/>
+        </w:rPr>
+        <w:t xml:space="preserve"> </w:t>
+      </w:r>
+      <w:r>
+        <w:rPr>
+          <w:b/>
+        </w:rPr>
+        <w:t xml:space="preserve">with other processes.  </w:t>
+      </w:r>
+      <w:r>
+        <w:rPr>
+          <w:b/>
+        </w:rPr>
+        <w:lastRenderedPageBreak/>
+        <w:t>*/</w:t>
+      </w:r>
+    </w:p>
+    <w:p>
+      <w:pPr>
+        <w:rPr>
+          <w:b/>
+          <w:color w:val="FF0000"/>
+        </w:rPr>
+      </w:pPr>
+      <w:proofErr w:type="gramStart"/>
+      <w:r>
+        <w:rPr>
+          <w:b/>
+          <w:color w:val="FF0000"/>
+        </w:rPr>
+        <w:t>extern</w:t>
+      </w:r>
+      <w:proofErr w:type="gramEnd"/>
+      <w:r>
+        <w:rPr>
+          <w:b/>
+          <w:color w:val="FF0000"/>
+        </w:rPr>
+        <w:t xml:space="preserve"> </w:t>
+      </w:r>
+      <w:proofErr w:type="spellStart"/>
+      <w:r>
+        <w:rPr>
+          <w:b/>
+          <w:color w:val="FF0000"/>
+        </w:rPr>
+        <w:t>int</w:t>
+      </w:r>
+      <w:proofErr w:type="spellEnd"/>
+      <w:r>
+        <w:rPr>
+          <w:b/>
+          <w:color w:val="FF0000"/>
+        </w:rPr>
+        <w:t xml:space="preserve"> </w:t>
+      </w:r>
+      <w:proofErr w:type="spellStart"/>
+      <w:r>
+        <w:rPr>
+          <w:b/>
+          <w:color w:val="FF0000"/>
+        </w:rPr>
+        <w:t>sem_init</w:t>
+      </w:r>
+      <w:proofErr w:type="spellEnd"/>
+      <w:r>
+        <w:rPr>
+          <w:b/>
+          <w:color w:val="FF0000"/>
+        </w:rPr>
+        <w:t xml:space="preserve"> (</w:t>
+      </w:r>
+      <w:proofErr w:type="spellStart"/>
+      <w:r>
+        <w:rPr>
+          <w:b/>
+          <w:color w:val="FF0000"/>
+        </w:rPr>
+        <w:t>sem_t</w:t>
+      </w:r>
+      <w:proofErr w:type="spellEnd"/>
+      <w:r>
+        <w:rPr>
+          <w:b/>
+          <w:color w:val="FF0000"/>
+        </w:rPr>
+        <w:t xml:space="preserve"> *__</w:t>
+      </w:r>
+      <w:proofErr w:type="spellStart"/>
+      <w:r>
+        <w:rPr>
+          <w:b/>
+          <w:color w:val="FF0000"/>
+        </w:rPr>
+        <w:t>sem</w:t>
+      </w:r>
+      <w:proofErr w:type="spellEnd"/>
+      <w:r>
+        <w:rPr>
+          <w:b/>
+          <w:color w:val="FF0000"/>
+        </w:rPr>
+        <w:t xml:space="preserve">, </w:t>
+      </w:r>
+      <w:proofErr w:type="spellStart"/>
+      <w:r>
+        <w:rPr>
+          <w:b/>
+          <w:color w:val="FF0000"/>
+        </w:rPr>
+        <w:t>int</w:t>
+      </w:r>
+      <w:proofErr w:type="spellEnd"/>
+      <w:r>
+        <w:rPr>
+          <w:b/>
+          <w:color w:val="FF0000"/>
+        </w:rPr>
+        <w:t xml:space="preserve"> __</w:t>
+      </w:r>
+      <w:proofErr w:type="spellStart"/>
+      <w:r>
+        <w:rPr>
+          <w:b/>
+          <w:color w:val="FF0000"/>
+        </w:rPr>
+        <w:t>pshared</w:t>
+      </w:r>
+      <w:proofErr w:type="spellEnd"/>
+      <w:r>
+        <w:rPr>
+          <w:b/>
+          <w:color w:val="FF0000"/>
+        </w:rPr>
+        <w:t xml:space="preserve">, unsigned </w:t>
+      </w:r>
+      <w:proofErr w:type="spellStart"/>
+      <w:r>
+        <w:rPr>
+          <w:b/>
+          <w:color w:val="FF0000"/>
+        </w:rPr>
+        <w:t>int</w:t>
+      </w:r>
+      <w:proofErr w:type="spellEnd"/>
+      <w:r>
+        <w:rPr>
+          <w:b/>
+          <w:color w:val="FF0000"/>
+        </w:rPr>
+        <w:t xml:space="preserve"> __value)</w:t>
+      </w:r>
+      <w:r>
+        <w:rPr>
+          <w:b/>
+          <w:color w:val="FF0000"/>
+        </w:rPr>
+        <w:t xml:space="preserve"> </w:t>
+      </w:r>
+      <w:r>
+        <w:rPr>
+          <w:b/>
+          <w:color w:val="FF0000"/>
+        </w:rPr>
+        <w:t>__THROW;</w:t>
+      </w:r>
+    </w:p>
+    <w:p>
+      <w:pPr>
+        <w:rPr>
+          <w:b/>
+        </w:rPr>
+      </w:pPr>
+      <w:r>
+        <w:rPr>
+          <w:b/>
+        </w:rPr>
+        <w:t xml:space="preserve">/* </w:t>
+      </w:r>
+      <w:proofErr w:type="gramStart"/>
+      <w:r>
+        <w:rPr>
+          <w:b/>
+        </w:rPr>
+        <w:t>Free</w:t>
+      </w:r>
+      <w:proofErr w:type="gramEnd"/>
+      <w:r>
+        <w:rPr>
+          <w:b/>
+        </w:rPr>
+        <w:t xml:space="preserve"> resources associated with semaphore object SEM.  */</w:t>
+      </w:r>
+    </w:p>
+    <w:p>
+      <w:pPr>
+        <w:rPr>
+          <w:rFonts w:hint="eastAsia"/>
+          <w:b/>
+          <w:color w:val="FF0000"/>
+        </w:rPr>
+      </w:pPr>
+      <w:proofErr w:type="gramStart"/>
+      <w:r>
+        <w:rPr>
+          <w:b/>
+          <w:color w:val="FF0000"/>
+        </w:rPr>
+        <w:t>extern</w:t>
+      </w:r>
+      <w:proofErr w:type="gramEnd"/>
+      <w:r>
+        <w:rPr>
+          <w:b/>
+          <w:color w:val="FF0000"/>
+        </w:rPr>
+        <w:t xml:space="preserve"> </w:t>
+      </w:r>
+      <w:proofErr w:type="spellStart"/>
+      <w:r>
+        <w:rPr>
+          <w:b/>
+          <w:color w:val="FF0000"/>
+        </w:rPr>
+        <w:t>int</w:t>
+      </w:r>
+      <w:proofErr w:type="spellEnd"/>
+      <w:r>
+        <w:rPr>
+          <w:b/>
+          <w:color w:val="FF0000"/>
+        </w:rPr>
+        <w:t xml:space="preserve"> </w:t>
+      </w:r>
+      <w:proofErr w:type="spellStart"/>
+      <w:r>
+        <w:rPr>
+          <w:b/>
+          <w:color w:val="FF0000"/>
+        </w:rPr>
+        <w:t>sem_destroy</w:t>
+      </w:r>
+      <w:proofErr w:type="spellEnd"/>
+      <w:r>
+        <w:rPr>
+          <w:b/>
+          <w:color w:val="FF0000"/>
+        </w:rPr>
+        <w:t xml:space="preserve"> (</w:t>
+      </w:r>
+      <w:proofErr w:type="spellStart"/>
+      <w:r>
+        <w:rPr>
+          <w:b/>
+          <w:color w:val="FF0000"/>
+        </w:rPr>
+        <w:t>sem_t</w:t>
+      </w:r>
+      <w:proofErr w:type="spellEnd"/>
+      <w:r>
+        <w:rPr>
+          <w:b/>
+          <w:color w:val="FF0000"/>
+        </w:rPr>
+        <w:t xml:space="preserve"> *</w:t>
+      </w:r>
+      <w:r>
+        <w:rPr>
+          <w:b/>
+          <w:color w:val="FF0000"/>
+        </w:rPr>
+        <w:t>__</w:t>
+      </w:r>
+      <w:proofErr w:type="spellStart"/>
+      <w:r>
+        <w:rPr>
+          <w:b/>
+          <w:color w:val="FF0000"/>
+        </w:rPr>
+        <w:t>sem</w:t>
+      </w:r>
+      <w:proofErr w:type="spellEnd"/>
+      <w:r>
+        <w:rPr>
+          <w:b/>
+          <w:color w:val="FF0000"/>
+        </w:rPr>
+        <w:t>) __THROW;</w:t>
+      </w:r>
+    </w:p>
+    <w:p>
+      <w:pPr>
+        <w:rPr>
+          <w:b/>
+        </w:rPr>
+      </w:pPr>
+      <w:r>
+        <w:rPr>
+          <w:b/>
+        </w:rPr>
+        <w:t>/* Open a named semaphore NAME with open flags OFLAG.  */</w:t>
+      </w:r>
+    </w:p>
+    <w:p>
+      <w:pPr>
+        <w:rPr>
+          <w:rFonts w:hint="eastAsia"/>
+          <w:b/>
+        </w:rPr>
+      </w:pPr>
+      <w:proofErr w:type="gramStart"/>
+      <w:r>
+        <w:rPr>
+          <w:b/>
+          <w:color w:val="FF0000"/>
+        </w:rPr>
+        <w:t>extern</w:t>
+      </w:r>
+      <w:proofErr w:type="gramEnd"/>
+      <w:r>
+        <w:rPr>
+          <w:b/>
+          <w:color w:val="FF0000"/>
+        </w:rPr>
+        <w:t xml:space="preserve"> </w:t>
+      </w:r>
+      <w:proofErr w:type="spellStart"/>
+      <w:r>
+        <w:rPr>
+          <w:b/>
+          <w:color w:val="FF0000"/>
+        </w:rPr>
+        <w:t>sem_t</w:t>
+      </w:r>
+      <w:proofErr w:type="spellEnd"/>
+      <w:r>
+        <w:rPr>
+          <w:b/>
+          <w:color w:val="FF0000"/>
+        </w:rPr>
+        <w:t xml:space="preserve"> *</w:t>
+      </w:r>
+      <w:proofErr w:type="spellStart"/>
+      <w:r>
+        <w:rPr>
+          <w:b/>
+          <w:color w:val="FF0000"/>
+        </w:rPr>
+        <w:t>sem_open</w:t>
+      </w:r>
+      <w:proofErr w:type="spellEnd"/>
+      <w:r>
+        <w:rPr>
+          <w:b/>
+          <w:color w:val="FF0000"/>
+        </w:rPr>
+        <w:t xml:space="preserve"> (</w:t>
+      </w:r>
+      <w:proofErr w:type="spellStart"/>
+      <w:r>
+        <w:rPr>
+          <w:b/>
+          <w:color w:val="FF0000"/>
+        </w:rPr>
+        <w:t>const</w:t>
+      </w:r>
+      <w:proofErr w:type="spellEnd"/>
+      <w:r>
+        <w:rPr>
+          <w:b/>
+          <w:color w:val="FF0000"/>
+        </w:rPr>
+        <w:t xml:space="preserve"> char *__n</w:t>
+      </w:r>
+      <w:r>
+        <w:rPr>
+          <w:b/>
+          <w:color w:val="FF0000"/>
+        </w:rPr>
+        <w:t xml:space="preserve">ame, </w:t>
+      </w:r>
+      <w:proofErr w:type="spellStart"/>
+      <w:r>
+        <w:rPr>
+          <w:b/>
+          <w:color w:val="FF0000"/>
+        </w:rPr>
+        <w:t>int</w:t>
+      </w:r>
+      <w:proofErr w:type="spellEnd"/>
+      <w:r>
+        <w:rPr>
+          <w:b/>
+          <w:color w:val="FF0000"/>
+        </w:rPr>
+        <w:t xml:space="preserve"> __</w:t>
+      </w:r>
+      <w:proofErr w:type="spellStart"/>
+      <w:r>
+        <w:rPr>
+          <w:b/>
+          <w:color w:val="FF0000"/>
+        </w:rPr>
+        <w:t>oflag</w:t>
+      </w:r>
+      <w:proofErr w:type="spellEnd"/>
+      <w:r>
+        <w:rPr>
+          <w:b/>
+          <w:color w:val="FF0000"/>
+        </w:rPr>
+        <w:t>, ...) __THROW;</w:t>
+      </w:r>
+    </w:p>
+    <w:p>
+      <w:pPr>
+        <w:rPr>
+          <w:b/>
+        </w:rPr>
+      </w:pPr>
+      <w:r>
+        <w:rPr>
+          <w:b/>
+        </w:rPr>
+        <w:t>/* Close descriptor for named semaphore SEM.  */</w:t>
+      </w:r>
+    </w:p>
+    <w:p>
+      <w:pPr>
+        <w:rPr>
+          <w:rFonts w:hint="eastAsia"/>
+          <w:b/>
+          <w:color w:val="FF0000"/>
+        </w:rPr>
+      </w:pPr>
+      <w:proofErr w:type="gramStart"/>
+      <w:r>
+        <w:rPr>
+          <w:b/>
+          <w:color w:val="FF0000"/>
+        </w:rPr>
+        <w:t>extern</w:t>
+      </w:r>
+      <w:proofErr w:type="gramEnd"/>
+      <w:r>
+        <w:rPr>
+          <w:b/>
+          <w:color w:val="FF0000"/>
+        </w:rPr>
+        <w:t xml:space="preserve"> </w:t>
+      </w:r>
+      <w:proofErr w:type="spellStart"/>
+      <w:r>
+        <w:rPr>
+          <w:b/>
+          <w:color w:val="FF0000"/>
+        </w:rPr>
+        <w:t>int</w:t>
+      </w:r>
+      <w:proofErr w:type="spellEnd"/>
+      <w:r>
+        <w:rPr>
+          <w:b/>
+          <w:color w:val="FF0000"/>
+        </w:rPr>
+        <w:t xml:space="preserve"> </w:t>
+      </w:r>
+      <w:proofErr w:type="spellStart"/>
+      <w:r>
+        <w:rPr>
+          <w:b/>
+          <w:color w:val="FF0000"/>
+        </w:rPr>
+        <w:t>se</w:t>
+      </w:r>
+      <w:r>
+        <w:rPr>
+          <w:b/>
+          <w:color w:val="FF0000"/>
+        </w:rPr>
+        <w:t>m_close</w:t>
+      </w:r>
+      <w:proofErr w:type="spellEnd"/>
+      <w:r>
+        <w:rPr>
+          <w:b/>
+          <w:color w:val="FF0000"/>
+        </w:rPr>
+        <w:t xml:space="preserve"> (</w:t>
+      </w:r>
+      <w:proofErr w:type="spellStart"/>
+      <w:r>
+        <w:rPr>
+          <w:b/>
+          <w:color w:val="FF0000"/>
+        </w:rPr>
+        <w:t>sem_t</w:t>
+      </w:r>
+      <w:proofErr w:type="spellEnd"/>
+      <w:r>
+        <w:rPr>
+          <w:b/>
+          <w:color w:val="FF0000"/>
+        </w:rPr>
+        <w:t xml:space="preserve"> *__</w:t>
+      </w:r>
+      <w:proofErr w:type="spellStart"/>
+      <w:r>
+        <w:rPr>
+          <w:b/>
+          <w:color w:val="FF0000"/>
+        </w:rPr>
+        <w:t>sem</w:t>
+      </w:r>
+      <w:proofErr w:type="spellEnd"/>
+      <w:r>
+        <w:rPr>
+          <w:b/>
+          <w:color w:val="FF0000"/>
+        </w:rPr>
+        <w:t>) __THROW;</w:t>
+      </w:r>
+    </w:p>
+    <w:p>
+      <w:pPr>
+        <w:rPr>
+          <w:b/>
+        </w:rPr>
+      </w:pPr>
+      <w:r>
+        <w:rPr>
+          <w:b/>
+        </w:rPr>
+        <w:t>/* Remove named semaphore NAME.  */</w:t>
+      </w:r>
+    </w:p>
+    <w:p>
+      <w:pPr>
+        <w:rPr>
+          <w:rFonts w:hint="eastAsia"/>
+          <w:b/>
+          <w:color w:val="FF0000"/>
+        </w:rPr>
+      </w:pPr>
+      <w:proofErr w:type="gramStart"/>
+      <w:r>
+        <w:rPr>
+          <w:b/>
+          <w:color w:val="FF0000"/>
+        </w:rPr>
+        <w:t>extern</w:t>
+      </w:r>
+      <w:proofErr w:type="gramEnd"/>
+      <w:r>
+        <w:rPr>
+          <w:b/>
+          <w:color w:val="FF0000"/>
+        </w:rPr>
+        <w:t xml:space="preserve"> </w:t>
+      </w:r>
+      <w:proofErr w:type="spellStart"/>
+      <w:r>
+        <w:rPr>
+          <w:b/>
+          <w:color w:val="FF0000"/>
+        </w:rPr>
+        <w:t>int</w:t>
+      </w:r>
+      <w:proofErr w:type="spellEnd"/>
+      <w:r>
+        <w:rPr>
+          <w:b/>
+          <w:color w:val="FF0000"/>
+        </w:rPr>
+        <w:t xml:space="preserve"> </w:t>
+      </w:r>
+      <w:proofErr w:type="spellStart"/>
+      <w:r>
+        <w:rPr>
+          <w:b/>
+          <w:color w:val="FF0000"/>
+        </w:rPr>
+        <w:t>sem_unlin</w:t>
+      </w:r>
+      <w:r>
+        <w:rPr>
+          <w:b/>
+          <w:color w:val="FF0000"/>
+        </w:rPr>
+        <w:t>k</w:t>
+      </w:r>
+      <w:proofErr w:type="spellEnd"/>
+      <w:r>
+        <w:rPr>
+          <w:b/>
+          <w:color w:val="FF0000"/>
+        </w:rPr>
+        <w:t xml:space="preserve"> (</w:t>
+      </w:r>
+      <w:proofErr w:type="spellStart"/>
+      <w:r>
+        <w:rPr>
+          <w:b/>
+          <w:color w:val="FF0000"/>
+        </w:rPr>
+        <w:t>const</w:t>
+      </w:r>
+      <w:proofErr w:type="spellEnd"/>
+      <w:r>
+        <w:rPr>
+          <w:b/>
+          <w:color w:val="FF0000"/>
+        </w:rPr>
+        <w:t xml:space="preserve"> char *__name) __THROW;</w:t>
+      </w:r>
+    </w:p>
+    <w:p>
+      <w:pPr>
+        <w:rPr>
+          <w:b/>
+        </w:rPr>
+      </w:pPr>
+      <w:r>
+        <w:rPr>
+          <w:b/>
+        </w:rPr>
+        <w:t>/* Wait for SEM being posted.</w:t>
+      </w:r>
+      <w:r>
+        <w:rPr>
+          <w:rFonts w:hint="eastAsia"/>
+          <w:b/>
+        </w:rPr>
+        <w:t xml:space="preserve"> </w:t>
+      </w:r>
+      <w:r>
+        <w:rPr>
+          <w:b/>
+        </w:rPr>
+        <w:t>This function is a cancellation poin</w:t>
+      </w:r>
+      <w:r>
+        <w:rPr>
+          <w:b/>
+        </w:rPr>
+        <w:t>t and therefore not marked with</w:t>
+      </w:r>
+      <w:r>
+        <w:rPr>
+          <w:rFonts w:hint="eastAsia"/>
+          <w:b/>
+        </w:rPr>
+        <w:t xml:space="preserve"> </w:t>
+      </w:r>
+      <w:r>
+        <w:rPr>
+          <w:b/>
+        </w:rPr>
+        <w:t>__THROW.  */</w:t>
+      </w:r>
+    </w:p>
+    <w:p>
+      <w:pPr>
+        <w:rPr>
+          <w:rFonts w:hint="eastAsia"/>
+          <w:b/>
+          <w:color w:val="FF0000"/>
+        </w:rPr>
+      </w:pPr>
+      <w:proofErr w:type="gramStart"/>
+      <w:r>
+        <w:rPr>
+          <w:b/>
+          <w:color w:val="FF0000"/>
+        </w:rPr>
+        <w:t>exte</w:t>
+      </w:r>
+      <w:r>
+        <w:rPr>
+          <w:b/>
+          <w:color w:val="FF0000"/>
+        </w:rPr>
+        <w:t>rn</w:t>
+      </w:r>
+      <w:proofErr w:type="gramEnd"/>
+      <w:r>
+        <w:rPr>
+          <w:b/>
+          <w:color w:val="FF0000"/>
+        </w:rPr>
+        <w:t xml:space="preserve"> </w:t>
+      </w:r>
+      <w:proofErr w:type="spellStart"/>
+      <w:r>
+        <w:rPr>
+          <w:b/>
+          <w:color w:val="FF0000"/>
+        </w:rPr>
+        <w:t>int</w:t>
+      </w:r>
+      <w:proofErr w:type="spellEnd"/>
+      <w:r>
+        <w:rPr>
+          <w:b/>
+          <w:color w:val="FF0000"/>
+        </w:rPr>
+        <w:t xml:space="preserve"> </w:t>
+      </w:r>
+      <w:proofErr w:type="spellStart"/>
+      <w:r>
+        <w:rPr>
+          <w:b/>
+          <w:color w:val="FF0000"/>
+        </w:rPr>
+        <w:t>sem_wait</w:t>
+      </w:r>
+      <w:proofErr w:type="spellEnd"/>
+      <w:r>
+        <w:rPr>
+          <w:b/>
+          <w:color w:val="FF0000"/>
+        </w:rPr>
+        <w:t xml:space="preserve"> (</w:t>
+      </w:r>
+      <w:proofErr w:type="spellStart"/>
+      <w:r>
+        <w:rPr>
+          <w:b/>
+          <w:color w:val="FF0000"/>
+        </w:rPr>
+        <w:t>sem_t</w:t>
+      </w:r>
+      <w:proofErr w:type="spellEnd"/>
+      <w:r>
+        <w:rPr>
+          <w:b/>
+          <w:color w:val="FF0000"/>
+        </w:rPr>
+        <w:t xml:space="preserve"> *__</w:t>
+      </w:r>
+      <w:proofErr w:type="spellStart"/>
+      <w:r>
+        <w:rPr>
+          <w:b/>
+          <w:color w:val="FF0000"/>
+        </w:rPr>
+        <w:t>sem</w:t>
+      </w:r>
+      <w:proofErr w:type="spellEnd"/>
+      <w:r>
+        <w:rPr>
+          <w:b/>
+          <w:color w:val="FF0000"/>
+        </w:rPr>
+        <w:t>);</w:t>
+      </w:r>
+    </w:p>
+    <w:p>
+      <w:pPr>
+        <w:rPr>
+          <w:b/>
+        </w:rPr>
+      </w:pPr>
+      <w:r>
+        <w:rPr>
+          <w:b/>
+        </w:rPr>
+        <w:t>#</w:t>
+      </w:r>
+      <w:proofErr w:type="spellStart"/>
+      <w:r>
+        <w:rPr>
+          <w:b/>
+        </w:rPr>
+        <w:t>ifdef</w:t>
+      </w:r>
+      <w:proofErr w:type="spellEnd"/>
+      <w:r>
+        <w:rPr>
+          <w:b/>
+        </w:rPr>
+        <w:t xml:space="preserve"> __USE_XOPEN2K</w:t>
+      </w:r>
+    </w:p>
+    <w:p>
+      <w:pPr>
+        <w:rPr>
+          <w:b/>
+        </w:rPr>
+      </w:pPr>
+      <w:r>
+        <w:rPr>
+          <w:b/>
+        </w:rPr>
+        <w:t>/* Similar to `</w:t>
+      </w:r>
+      <w:proofErr w:type="spellStart"/>
+      <w:r>
+        <w:rPr>
+          <w:b/>
+        </w:rPr>
+        <w:t>sem_wai</w:t>
+      </w:r>
+      <w:r>
+        <w:rPr>
+          <w:b/>
+        </w:rPr>
+        <w:t>t</w:t>
+      </w:r>
+      <w:proofErr w:type="spellEnd"/>
+      <w:r>
+        <w:rPr>
+          <w:b/>
+        </w:rPr>
+        <w:t xml:space="preserve">' but wait only until </w:t>
+      </w:r>
+      <w:proofErr w:type="spellStart"/>
+      <w:r>
+        <w:rPr>
+          <w:b/>
+        </w:rPr>
+        <w:t>ABSTIME.</w:t>
+      </w:r>
+      <w:r>
+        <w:rPr>
+          <w:b/>
+        </w:rPr>
+        <w:t>This</w:t>
+      </w:r>
+      <w:proofErr w:type="spellEnd"/>
+      <w:r>
+        <w:rPr>
+          <w:b/>
+        </w:rPr>
+        <w:t xml:space="preserve"> function is a cancellation poin</w:t>
+      </w:r>
+      <w:r>
+        <w:rPr>
+          <w:b/>
+        </w:rPr>
+        <w:t>t and therefore not marked with</w:t>
+      </w:r>
+      <w:r>
+        <w:rPr>
+          <w:rFonts w:hint="eastAsia"/>
+          <w:b/>
+        </w:rPr>
+        <w:t xml:space="preserve"> </w:t>
+      </w:r>
+      <w:r>
+        <w:rPr>
+          <w:b/>
+        </w:rPr>
+        <w:t>__THROW.  */</w:t>
+      </w:r>
+    </w:p>
+    <w:p>
+      <w:pPr>
+        <w:rPr>
+          <w:b/>
+          <w:color w:val="FF0000"/>
+        </w:rPr>
+      </w:pPr>
+      <w:proofErr w:type="gramStart"/>
+      <w:r>
+        <w:rPr>
+          <w:b/>
+          <w:color w:val="FF0000"/>
+        </w:rPr>
+        <w:t>extern</w:t>
+      </w:r>
+      <w:proofErr w:type="gramEnd"/>
+      <w:r>
+        <w:rPr>
+          <w:b/>
+          <w:color w:val="FF0000"/>
+        </w:rPr>
+        <w:t xml:space="preserve"> </w:t>
+      </w:r>
+      <w:proofErr w:type="spellStart"/>
+      <w:r>
+        <w:rPr>
+          <w:b/>
+          <w:color w:val="FF0000"/>
+        </w:rPr>
+        <w:t>int</w:t>
+      </w:r>
+      <w:proofErr w:type="spellEnd"/>
+      <w:r>
+        <w:rPr>
+          <w:b/>
+          <w:color w:val="FF0000"/>
+        </w:rPr>
+        <w:t xml:space="preserve"> </w:t>
+      </w:r>
+      <w:proofErr w:type="spellStart"/>
+      <w:r>
+        <w:rPr>
+          <w:b/>
+          <w:color w:val="FF0000"/>
+        </w:rPr>
+        <w:t>sem_time</w:t>
+      </w:r>
+      <w:r>
+        <w:rPr>
+          <w:b/>
+          <w:color w:val="FF0000"/>
+        </w:rPr>
+        <w:t>dwait</w:t>
+      </w:r>
+      <w:proofErr w:type="spellEnd"/>
+      <w:r>
+        <w:rPr>
+          <w:b/>
+          <w:color w:val="FF0000"/>
+        </w:rPr>
+        <w:t xml:space="preserve"> (</w:t>
+      </w:r>
+      <w:proofErr w:type="spellStart"/>
+      <w:r>
+        <w:rPr>
+          <w:b/>
+          <w:color w:val="FF0000"/>
+        </w:rPr>
+        <w:t>sem_t</w:t>
+      </w:r>
+      <w:proofErr w:type="spellEnd"/>
+      <w:r>
+        <w:rPr>
+          <w:b/>
+          <w:color w:val="FF0000"/>
+        </w:rPr>
+        <w:t xml:space="preserve"> *__restrict __</w:t>
+      </w:r>
+      <w:proofErr w:type="spellStart"/>
+      <w:r>
+        <w:rPr>
+          <w:b/>
+          <w:color w:val="FF0000"/>
+        </w:rPr>
+        <w:t>sem,</w:t>
+      </w:r>
+      <w:r>
+        <w:rPr>
+          <w:b/>
+          <w:color w:val="FF0000"/>
+        </w:rPr>
+        <w:t>const</w:t>
+      </w:r>
+      <w:proofErr w:type="spellEnd"/>
+      <w:r>
+        <w:rPr>
+          <w:b/>
+          <w:color w:val="FF0000"/>
+        </w:rPr>
+        <w:t xml:space="preserve"> </w:t>
+      </w:r>
+      <w:proofErr w:type="spellStart"/>
+      <w:r>
+        <w:rPr>
+          <w:b/>
+          <w:color w:val="FF0000"/>
+        </w:rPr>
+        <w:t>struct</w:t>
+      </w:r>
+      <w:proofErr w:type="spellEnd"/>
+      <w:r>
+        <w:rPr>
+          <w:b/>
+          <w:color w:val="FF0000"/>
+        </w:rPr>
+        <w:t xml:space="preserve"> </w:t>
+      </w:r>
+      <w:proofErr w:type="spellStart"/>
+      <w:r>
+        <w:rPr>
+          <w:b/>
+          <w:color w:val="FF0000"/>
+        </w:rPr>
+        <w:t>timespec</w:t>
+      </w:r>
+      <w:proofErr w:type="spellEnd"/>
+      <w:r>
+        <w:rPr>
+          <w:b/>
+          <w:color w:val="FF0000"/>
+        </w:rPr>
+        <w:t xml:space="preserve"> *__restrict __</w:t>
+      </w:r>
+      <w:proofErr w:type="spellStart"/>
+      <w:r>
+        <w:rPr>
+          <w:b/>
+          <w:color w:val="FF0000"/>
+        </w:rPr>
+        <w:t>abstime</w:t>
+      </w:r>
+      <w:proofErr w:type="spellEnd"/>
+      <w:r>
+        <w:rPr>
+          <w:b/>
+          <w:color w:val="FF0000"/>
+        </w:rPr>
+        <w:t>);</w:t>
+      </w:r>
+    </w:p>
+    <w:p>
+      <w:pPr>
+        <w:rPr>
+          <w:rFonts w:hint="eastAsia"/>
+          <w:b/>
+        </w:rPr>
+      </w:pPr>
+      <w:r>
+        <w:rPr>
+          <w:b/>
+        </w:rPr>
+        <w:t>#</w:t>
+      </w:r>
+      <w:proofErr w:type="spellStart"/>
+      <w:r>
+        <w:rPr>
+          <w:b/>
+        </w:rPr>
+        <w:t>endif</w:t>
+      </w:r>
+      <w:proofErr w:type="spellEnd"/>
+    </w:p>
+    <w:p>
+      <w:pPr>
+        <w:rPr>
+          <w:b/>
+        </w:rPr>
+      </w:pPr>
+      <w:r>
+        <w:rPr>
+          <w:b/>
+        </w:rPr>
+        <w:t>/* Test whether SEM is posted.  */</w:t>
+      </w:r>
+    </w:p>
+    <w:p>
+      <w:pPr>
+        <w:rPr>
+          <w:rFonts w:hint="eastAsia"/>
+          <w:b/>
+          <w:color w:val="FF0000"/>
+        </w:rPr>
+      </w:pPr>
+      <w:proofErr w:type="gramStart"/>
+      <w:r>
+        <w:rPr>
+          <w:b/>
+          <w:color w:val="FF0000"/>
+        </w:rPr>
+        <w:t>extern</w:t>
+      </w:r>
+      <w:proofErr w:type="gramEnd"/>
+      <w:r>
+        <w:rPr>
+          <w:b/>
+          <w:color w:val="FF0000"/>
+        </w:rPr>
+        <w:t xml:space="preserve"> </w:t>
+      </w:r>
+      <w:proofErr w:type="spellStart"/>
+      <w:r>
+        <w:rPr>
+          <w:b/>
+          <w:color w:val="FF0000"/>
+        </w:rPr>
+        <w:t>int</w:t>
+      </w:r>
+      <w:proofErr w:type="spellEnd"/>
+      <w:r>
+        <w:rPr>
+          <w:b/>
+          <w:color w:val="FF0000"/>
+        </w:rPr>
+        <w:t xml:space="preserve"> </w:t>
+      </w:r>
+      <w:proofErr w:type="spellStart"/>
+      <w:r>
+        <w:rPr>
+          <w:b/>
+          <w:color w:val="FF0000"/>
+        </w:rPr>
+        <w:t>sem_tr</w:t>
+      </w:r>
+      <w:r>
+        <w:rPr>
+          <w:b/>
+          <w:color w:val="FF0000"/>
+        </w:rPr>
+        <w:t>ywait</w:t>
+      </w:r>
+      <w:proofErr w:type="spellEnd"/>
+      <w:r>
+        <w:rPr>
+          <w:b/>
+          <w:color w:val="FF0000"/>
+        </w:rPr>
+        <w:t xml:space="preserve"> (</w:t>
+      </w:r>
+      <w:proofErr w:type="spellStart"/>
+      <w:r>
+        <w:rPr>
+          <w:b/>
+          <w:color w:val="FF0000"/>
+        </w:rPr>
+        <w:t>sem_t</w:t>
+      </w:r>
+      <w:proofErr w:type="spellEnd"/>
+      <w:r>
+        <w:rPr>
+          <w:b/>
+          <w:color w:val="FF0000"/>
+        </w:rPr>
+        <w:t xml:space="preserve"> *__</w:t>
+      </w:r>
+      <w:proofErr w:type="spellStart"/>
+      <w:r>
+        <w:rPr>
+          <w:b/>
+          <w:color w:val="FF0000"/>
+        </w:rPr>
+        <w:t>sem</w:t>
+      </w:r>
+      <w:proofErr w:type="spellEnd"/>
+      <w:r>
+        <w:rPr>
+          <w:b/>
+          <w:color w:val="FF0000"/>
+        </w:rPr>
+        <w:t>) __THROWNL;</w:t>
+      </w:r>
+    </w:p>
+    <w:p>
+      <w:pPr>
+        <w:rPr>
+          <w:b/>
+        </w:rPr>
+      </w:pPr>
+      <w:r>
+        <w:rPr>
+          <w:b/>
+        </w:rPr>
+        <w:t>/* Post SEM.  */</w:t>
+      </w:r>
+    </w:p>
+    <w:p>
+      <w:pPr>
+        <w:rPr>
+          <w:rFonts w:hint="eastAsia"/>
+          <w:b/>
+          <w:color w:val="FF0000"/>
+        </w:rPr>
+      </w:pPr>
+      <w:proofErr w:type="gramStart"/>
+      <w:r>
+        <w:rPr>
+          <w:b/>
+          <w:color w:val="FF0000"/>
+        </w:rPr>
+        <w:t>extern</w:t>
+      </w:r>
+      <w:proofErr w:type="gramEnd"/>
+      <w:r>
+        <w:rPr>
+          <w:b/>
+          <w:color w:val="FF0000"/>
+        </w:rPr>
+        <w:t xml:space="preserve"> </w:t>
+      </w:r>
+      <w:proofErr w:type="spellStart"/>
+      <w:r>
+        <w:rPr>
+          <w:b/>
+          <w:color w:val="FF0000"/>
+        </w:rPr>
+        <w:t>int</w:t>
+      </w:r>
+      <w:proofErr w:type="spellEnd"/>
+      <w:r>
+        <w:rPr>
+          <w:b/>
+          <w:color w:val="FF0000"/>
+        </w:rPr>
+        <w:t xml:space="preserve"> </w:t>
+      </w:r>
+      <w:proofErr w:type="spellStart"/>
+      <w:r>
+        <w:rPr>
+          <w:b/>
+          <w:color w:val="FF0000"/>
+        </w:rPr>
+        <w:t>sem</w:t>
+      </w:r>
+      <w:r>
+        <w:rPr>
+          <w:b/>
+          <w:color w:val="FF0000"/>
+        </w:rPr>
+        <w:t>_post</w:t>
+      </w:r>
+      <w:proofErr w:type="spellEnd"/>
+      <w:r>
+        <w:rPr>
+          <w:b/>
+          <w:color w:val="FF0000"/>
+        </w:rPr>
+        <w:t xml:space="preserve"> (</w:t>
+      </w:r>
+      <w:proofErr w:type="spellStart"/>
+      <w:r>
+        <w:rPr>
+          <w:b/>
+          <w:color w:val="FF0000"/>
+        </w:rPr>
+        <w:t>sem_t</w:t>
+      </w:r>
+      <w:proofErr w:type="spellEnd"/>
+      <w:r>
+        <w:rPr>
+          <w:b/>
+          <w:color w:val="FF0000"/>
+        </w:rPr>
+        <w:t xml:space="preserve"> *__</w:t>
+      </w:r>
+      <w:proofErr w:type="spellStart"/>
+      <w:r>
+        <w:rPr>
+          <w:b/>
+          <w:color w:val="FF0000"/>
+        </w:rPr>
+        <w:t>sem</w:t>
+      </w:r>
+      <w:proofErr w:type="spellEnd"/>
+      <w:r>
+        <w:rPr>
+          <w:b/>
+          <w:color w:val="FF0000"/>
+        </w:rPr>
+        <w:t>) __THROWNL;</w:t>
+      </w:r>
+    </w:p>
+    <w:p>
+      <w:pPr>
+        <w:rPr>
+          <w:b/>
+        </w:rPr>
+      </w:pPr>
+      <w:r>
+        <w:rPr>
+          <w:b/>
+        </w:rPr>
+        <w:t>/* Get current value of SEM and store it in *SVAL.  */</w:t>
+      </w:r>
+    </w:p>
+    <w:p>
+      <w:pPr>
+        <w:rPr>
+          <w:b/>
+          <w:color w:val="FF0000"/>
+        </w:rPr>
+      </w:pPr>
+      <w:proofErr w:type="gramStart"/>
+      <w:r>
+        <w:rPr>
+          <w:b/>
+          <w:color w:val="FF0000"/>
+        </w:rPr>
+        <w:t>extern</w:t>
+      </w:r>
+      <w:proofErr w:type="gramEnd"/>
+      <w:r>
+        <w:rPr>
+          <w:b/>
+          <w:color w:val="FF0000"/>
+        </w:rPr>
+        <w:t xml:space="preserve"> </w:t>
+      </w:r>
+      <w:proofErr w:type="spellStart"/>
+      <w:r>
+        <w:rPr>
+          <w:b/>
+          <w:color w:val="FF0000"/>
+        </w:rPr>
+        <w:t>int</w:t>
+      </w:r>
+      <w:proofErr w:type="spellEnd"/>
+      <w:r>
+        <w:rPr>
+          <w:b/>
+          <w:color w:val="FF0000"/>
+        </w:rPr>
+        <w:t xml:space="preserve"> </w:t>
+      </w:r>
+      <w:proofErr w:type="spellStart"/>
+      <w:r>
+        <w:rPr>
+          <w:b/>
+          <w:color w:val="FF0000"/>
+        </w:rPr>
+        <w:t>sem_getvalue</w:t>
+      </w:r>
+      <w:proofErr w:type="spellEnd"/>
+      <w:r>
+        <w:rPr>
+          <w:b/>
+          <w:color w:val="FF0000"/>
+        </w:rPr>
+        <w:t xml:space="preserve"> (</w:t>
+      </w:r>
+      <w:proofErr w:type="spellStart"/>
+      <w:r>
+        <w:rPr>
+          <w:b/>
+          <w:color w:val="FF0000"/>
+        </w:rPr>
+        <w:t>sem_t</w:t>
+      </w:r>
+      <w:proofErr w:type="spellEnd"/>
+      <w:r>
+        <w:rPr>
+          <w:b/>
+          <w:color w:val="FF0000"/>
+        </w:rPr>
+        <w:t xml:space="preserve"> *__restrict __</w:t>
+      </w:r>
+      <w:proofErr w:type="spellStart"/>
+      <w:r>
+        <w:rPr>
+          <w:b/>
+          <w:color w:val="FF0000"/>
+        </w:rPr>
+        <w:t>sem</w:t>
+      </w:r>
+      <w:proofErr w:type="spellEnd"/>
+      <w:r>
+        <w:rPr>
+          <w:b/>
+          <w:color w:val="FF0000"/>
+        </w:rPr>
+        <w:t xml:space="preserve">, </w:t>
+      </w:r>
+      <w:proofErr w:type="spellStart"/>
+      <w:r>
+        <w:rPr>
+          <w:b/>
+          <w:color w:val="FF0000"/>
+        </w:rPr>
+        <w:t>int</w:t>
+      </w:r>
+      <w:proofErr w:type="spellEnd"/>
+      <w:r>
+        <w:rPr>
+          <w:b/>
+          <w:color w:val="FF0000"/>
+        </w:rPr>
+        <w:t xml:space="preserve"> *_</w:t>
+      </w:r>
+      <w:r>
+        <w:rPr>
+          <w:b/>
+          <w:color w:val="FF0000"/>
+        </w:rPr>
+        <w:t>_restrict __</w:t>
+      </w:r>
+      <w:proofErr w:type="spellStart"/>
+      <w:r>
+        <w:rPr>
+          <w:b/>
+          <w:color w:val="FF0000"/>
+        </w:rPr>
+        <w:t>sval</w:t>
+      </w:r>
+      <w:proofErr w:type="spellEnd"/>
+      <w:r>
+        <w:rPr>
+          <w:b/>
+          <w:color w:val="FF0000"/>
+        </w:rPr>
+        <w:t>)</w:t>
+      </w:r>
+      <w:r>
+        <w:rPr>
+          <w:rFonts w:hint="eastAsia"/>
+          <w:b/>
+          <w:color w:val="FF0000"/>
+        </w:rPr>
+        <w:t xml:space="preserve"> </w:t>
+      </w:r>
+      <w:r>
+        <w:rPr>
+          <w:b/>
+          <w:color w:val="FF0000"/>
+        </w:rPr>
+        <w:t>__THROW;</w:t>
+      </w:r>
     </w:p>
     <w:p>
       <w:pPr>
@@ -3020,7 +5331,7 @@
                 <w:bCs/>
                 <w:noProof/>
               </w:rPr>
-              <w:t>3</w:t>
+              <w:t>4</w:t>
             </w:r>
             <w:r>
               <w:rPr>
@@ -3068,7 +5379,7 @@
                 <w:bCs/>
                 <w:noProof/>
               </w:rPr>
-              <w:t>3</w:t>
+              <w:t>4</w:t>
             </w:r>
             <w:r>
               <w:rPr>

</xml_diff>

<commit_message>
modify and add file
modify and add file
20160220 23:00:00
</commit_message>
<xml_diff>
--- a/GPGPU-Sim.docx
+++ b/GPGPU-Sim.docx
@@ -460,133 +460,410 @@
         <w:rPr>
           <w:b/>
         </w:rPr>
-        <w:t xml:space="preserve">./libopencl/opencl_runtime_api.cc </w:t>
+        <w:t>./libopencl/opencl_runtime_api.cc class _</w:t>
+      </w:r>
+      <w:proofErr w:type="spellStart"/>
+      <w:r>
+        <w:rPr>
+          <w:b/>
+        </w:rPr>
+        <w:t>cl_device_id</w:t>
+      </w:r>
+      <w:proofErr w:type="spellEnd"/>
+      <w:r>
+        <w:rPr>
+          <w:b/>
+        </w:rPr>
+        <w:t xml:space="preserve"> *</w:t>
+      </w:r>
+      <w:proofErr w:type="spellStart"/>
+      <w:r>
+        <w:rPr>
+          <w:b/>
+        </w:rPr>
+        <w:t>GPGPUSim_Init</w:t>
+      </w:r>
+      <w:proofErr w:type="spellEnd"/>
+      <w:r>
+        <w:rPr>
+          <w:b/>
+        </w:rPr>
+        <w:t>()</w:t>
+      </w:r>
+    </w:p>
+    <w:p>
+      <w:r>
+        <w:rPr>
+          <w:b/>
+        </w:rPr>
+        <w:t xml:space="preserve">./src/gpgpusim_entrypoint.cc    </w:t>
+      </w:r>
+      <w:r>
+        <w:rPr>
+          <w:b/>
+        </w:rPr>
+        <w:t xml:space="preserve"> </w:t>
+      </w:r>
+      <w:r>
+        <w:rPr>
+          <w:b/>
+        </w:rPr>
+        <w:t>void *</w:t>
+      </w:r>
+      <w:proofErr w:type="spellStart"/>
+      <w:r>
+        <w:rPr>
+          <w:b/>
+        </w:rPr>
+        <w:t>gpgpu_sim_thread_</w:t>
+      </w:r>
+      <w:proofErr w:type="gramStart"/>
+      <w:r>
+        <w:rPr>
+          <w:b/>
+        </w:rPr>
+        <w:t>sequential</w:t>
+      </w:r>
+      <w:proofErr w:type="spellEnd"/>
+      <w:r>
+        <w:rPr>
+          <w:b/>
+        </w:rPr>
+        <w:t>(</w:t>
+      </w:r>
+      <w:proofErr w:type="gramEnd"/>
+      <w:r>
+        <w:rPr>
+          <w:b/>
+        </w:rPr>
+        <w:t>void*)</w:t>
+      </w:r>
+    </w:p>
+    <w:p>
+      <w:r>
+        <w:t>./libcuda/cuda_runtime_api.cc</w:t>
+      </w:r>
+      <w:r>
+        <w:t xml:space="preserve">   </w:t>
+      </w:r>
+      <w:r>
+        <w:t xml:space="preserve">  </w:t>
+      </w:r>
+      <w:proofErr w:type="spellStart"/>
+      <w:r>
+        <w:t>load_</w:t>
+      </w:r>
+      <w:proofErr w:type="gramStart"/>
+      <w:r>
+        <w:t>constants</w:t>
+      </w:r>
+      <w:proofErr w:type="spellEnd"/>
+      <w:r>
+        <w:t>(</w:t>
+      </w:r>
+      <w:proofErr w:type="gramEnd"/>
+      <w:r>
+        <w:t xml:space="preserve"> </w:t>
+      </w:r>
+      <w:r>
+        <w:t>…</w:t>
+      </w:r>
+      <w:r>
+        <w:t>)</w:t>
+      </w:r>
+    </w:p>
+    <w:p/>
+    <w:p>
+      <w:pPr>
+        <w:pBdr>
+          <w:bottom w:val="double" w:sz="6" w:space="1" w:color="auto"/>
+        </w:pBdr>
+      </w:pPr>
+    </w:p>
+    <w:p>
+      <w:r>
+        <w:t>./</w:t>
+      </w:r>
+      <w:proofErr w:type="spellStart"/>
+      <w:r>
+        <w:t>src</w:t>
+      </w:r>
+      <w:proofErr w:type="spellEnd"/>
+      <w:r>
+        <w:t>/</w:t>
+      </w:r>
+      <w:proofErr w:type="spellStart"/>
+      <w:r>
+        <w:t>cuda</w:t>
+      </w:r>
+      <w:proofErr w:type="spellEnd"/>
+      <w:r>
+        <w:t>-sim/</w:t>
+      </w:r>
+      <w:proofErr w:type="spellStart"/>
+      <w:r>
+        <w:t>ptx.y</w:t>
+      </w:r>
+      <w:proofErr w:type="spellEnd"/>
+      <w:r>
+        <w:t xml:space="preserve">              </w:t>
+      </w:r>
+      <w:proofErr w:type="spellStart"/>
+      <w:r>
+        <w:t>function_defn</w:t>
+      </w:r>
+      <w:proofErr w:type="spellEnd"/>
+      <w:r>
+        <w:t xml:space="preserve">: </w:t>
+      </w:r>
+      <w:proofErr w:type="spellStart"/>
+      <w:r>
+        <w:t>function_decl</w:t>
+      </w:r>
+      <w:proofErr w:type="spellEnd"/>
+    </w:p>
+    <w:p>
+      <w:r>
+        <w:t>./src/cuda-sim/ptx_parser.cc</w:t>
+      </w:r>
+      <w:r>
+        <w:t xml:space="preserve">       </w:t>
+      </w:r>
+      <w:r>
+        <w:t xml:space="preserve">void </w:t>
+      </w:r>
+      <w:proofErr w:type="spellStart"/>
+      <w:r>
+        <w:t>end_</w:t>
+      </w:r>
+      <w:proofErr w:type="gramStart"/>
+      <w:r>
+        <w:t>function</w:t>
+      </w:r>
+      <w:proofErr w:type="spellEnd"/>
+      <w:r>
+        <w:t>()</w:t>
+      </w:r>
+      <w:proofErr w:type="gramEnd"/>
+    </w:p>
+    <w:p>
+      <w:r>
+        <w:t>./src/cuda-sim/ptx_ir.cc</w:t>
+      </w:r>
+      <w:r>
+        <w:t xml:space="preserve">           </w:t>
+      </w:r>
+      <w:r>
+        <w:t xml:space="preserve">void </w:t>
+      </w:r>
+      <w:proofErr w:type="spellStart"/>
+      <w:r>
+        <w:t>gpgpu_ptx_</w:t>
+      </w:r>
+      <w:proofErr w:type="gramStart"/>
+      <w:r>
+        <w:t>assemble</w:t>
+      </w:r>
+      <w:proofErr w:type="spellEnd"/>
+      <w:r>
+        <w:t>(</w:t>
+      </w:r>
+      <w:proofErr w:type="gramEnd"/>
+      <w:r>
+        <w:t xml:space="preserve"> </w:t>
+      </w:r>
+      <w:proofErr w:type="spellStart"/>
+      <w:r>
+        <w:t>std</w:t>
+      </w:r>
+      <w:proofErr w:type="spellEnd"/>
+      <w:r>
+        <w:t xml:space="preserve">::string </w:t>
+      </w:r>
+      <w:proofErr w:type="spellStart"/>
+      <w:r>
+        <w:t>kname</w:t>
+      </w:r>
+      <w:proofErr w:type="spellEnd"/>
+      <w:r>
+        <w:t>, void *</w:t>
+      </w:r>
+      <w:proofErr w:type="spellStart"/>
+      <w:r>
+        <w:t>kinfo</w:t>
+      </w:r>
+      <w:proofErr w:type="spellEnd"/>
+      <w:r>
+        <w:t xml:space="preserve"> )</w:t>
+      </w:r>
+    </w:p>
+    <w:p>
+      <w:r>
+        <w:t>./src/cuda-sim/cuda-sim.cc</w:t>
+      </w:r>
+      <w:r>
+        <w:tab/>
+      </w:r>
+      <w:r>
+        <w:tab/>
+        <w:t xml:space="preserve">  </w:t>
+      </w:r>
+      <w:r>
+        <w:t xml:space="preserve">void </w:t>
+      </w:r>
+      <w:proofErr w:type="spellStart"/>
+      <w:r>
+        <w:t>function_info</w:t>
+      </w:r>
+      <w:proofErr w:type="spellEnd"/>
+      <w:r>
+        <w:t>::</w:t>
+      </w:r>
+      <w:proofErr w:type="spellStart"/>
+      <w:r>
+        <w:t>ptx_</w:t>
+      </w:r>
+      <w:proofErr w:type="gramStart"/>
+      <w:r>
+        <w:t>assemble</w:t>
+      </w:r>
+      <w:proofErr w:type="spellEnd"/>
+      <w:r>
+        <w:t>()</w:t>
+      </w:r>
+      <w:proofErr w:type="gramEnd"/>
+    </w:p>
+    <w:p>
+      <w:r>
+        <w:t>./src/cuda-sim/cuda-sim.cc</w:t>
+      </w:r>
+      <w:r>
+        <w:tab/>
+      </w:r>
+      <w:r>
+        <w:t xml:space="preserve">      </w:t>
+      </w:r>
+      <w:r>
+        <w:t xml:space="preserve">void </w:t>
+      </w:r>
+      <w:proofErr w:type="spellStart"/>
+      <w:r>
+        <w:t>ptx_instruction</w:t>
+      </w:r>
+      <w:proofErr w:type="spellEnd"/>
+      <w:r>
+        <w:t>::</w:t>
+      </w:r>
+      <w:proofErr w:type="spellStart"/>
+      <w:r>
+        <w:t>pre_</w:t>
+      </w:r>
+      <w:proofErr w:type="gramStart"/>
+      <w:r>
+        <w:t>decode</w:t>
+      </w:r>
+      <w:proofErr w:type="spellEnd"/>
+      <w:r>
+        <w:t>()</w:t>
+      </w:r>
+      <w:proofErr w:type="gramEnd"/>
+    </w:p>
+    <w:p>
+      <w:r>
+        <w:t>./src/cuda-sim/cuda-sim.cc</w:t>
+      </w:r>
+      <w:r>
+        <w:tab/>
+      </w:r>
+      <w:r>
+        <w:t xml:space="preserve">      </w:t>
+      </w:r>
+      <w:proofErr w:type="spellStart"/>
+      <w:r>
+        <w:t>address_type</w:t>
+      </w:r>
+      <w:proofErr w:type="spellEnd"/>
+      <w:r>
+        <w:t xml:space="preserve"> </w:t>
+      </w:r>
+      <w:proofErr w:type="spellStart"/>
+      <w:r>
+        <w:t>get_converge_</w:t>
+      </w:r>
+      <w:proofErr w:type="gramStart"/>
+      <w:r>
+        <w:t>point</w:t>
+      </w:r>
+      <w:proofErr w:type="spellEnd"/>
+      <w:r>
+        <w:t>(</w:t>
+      </w:r>
+      <w:proofErr w:type="gramEnd"/>
+      <w:r>
+        <w:t xml:space="preserve"> </w:t>
+      </w:r>
+      <w:proofErr w:type="spellStart"/>
+      <w:r>
+        <w:t>address_type</w:t>
+      </w:r>
+      <w:proofErr w:type="spellEnd"/>
+      <w:r>
+        <w:t xml:space="preserve"> pc )</w:t>
+      </w:r>
+    </w:p>
+    <w:p>
+      <w:r>
+        <w:t>./src/cuda-sim/cuda-sim.cc</w:t>
+      </w:r>
+      <w:r>
+        <w:tab/>
+      </w:r>
+      <w:r>
+        <w:t xml:space="preserve">      </w:t>
+      </w:r>
+      <w:proofErr w:type="spellStart"/>
+      <w:r>
+        <w:t>find_reconvergence_</w:t>
+      </w:r>
+      <w:proofErr w:type="gramStart"/>
+      <w:r>
+        <w:t>points</w:t>
+      </w:r>
+      <w:proofErr w:type="spellEnd"/>
+      <w:r>
+        <w:t>(</w:t>
+      </w:r>
+      <w:proofErr w:type="gramEnd"/>
+      <w:r>
+        <w:t xml:space="preserve"> </w:t>
+      </w:r>
+      <w:proofErr w:type="spellStart"/>
+      <w:r>
+        <w:t>function_info</w:t>
+      </w:r>
+      <w:proofErr w:type="spellEnd"/>
+      <w:r>
+        <w:t xml:space="preserve"> *</w:t>
+      </w:r>
+      <w:proofErr w:type="spellStart"/>
+      <w:r>
+        <w:t>finfo</w:t>
+      </w:r>
+      <w:proofErr w:type="spellEnd"/>
+      <w:r>
+        <w:t xml:space="preserve"> )</w:t>
       </w:r>
       <w:bookmarkStart w:id="0" w:name="_GoBack"/>
       <w:bookmarkEnd w:id="0"/>
-      <w:r>
-        <w:rPr>
-          <w:b/>
-        </w:rPr>
-        <w:t>class _</w:t>
-      </w:r>
-      <w:proofErr w:type="spellStart"/>
-      <w:r>
-        <w:rPr>
-          <w:b/>
-        </w:rPr>
-        <w:t>cl_device_id</w:t>
-      </w:r>
-      <w:proofErr w:type="spellEnd"/>
-      <w:r>
-        <w:rPr>
-          <w:b/>
-        </w:rPr>
-        <w:t xml:space="preserve"> *</w:t>
-      </w:r>
-      <w:proofErr w:type="spellStart"/>
-      <w:r>
-        <w:rPr>
-          <w:b/>
-        </w:rPr>
-        <w:t>GPGPUSim_Init</w:t>
-      </w:r>
-      <w:proofErr w:type="spellEnd"/>
-      <w:r>
-        <w:rPr>
-          <w:b/>
-        </w:rPr>
-        <w:t>()</w:t>
-      </w:r>
-    </w:p>
-    <w:p>
-      <w:r>
-        <w:rPr>
-          <w:b/>
-        </w:rPr>
-        <w:t>./src/gpgpusim_entrypoint.cc</w:t>
-      </w:r>
-      <w:r>
-        <w:rPr>
-          <w:b/>
-        </w:rPr>
-        <w:t xml:space="preserve">    </w:t>
-      </w:r>
-      <w:r>
-        <w:rPr>
-          <w:b/>
-        </w:rPr>
-        <w:t xml:space="preserve"> </w:t>
-      </w:r>
-      <w:r>
-        <w:rPr>
-          <w:b/>
-        </w:rPr>
-        <w:t>void *</w:t>
-      </w:r>
-      <w:proofErr w:type="spellStart"/>
-      <w:r>
-        <w:rPr>
-          <w:b/>
-        </w:rPr>
-        <w:t>gpgpu_sim_thread_</w:t>
-      </w:r>
-      <w:proofErr w:type="gramStart"/>
-      <w:r>
-        <w:rPr>
-          <w:b/>
-        </w:rPr>
-        <w:t>sequential</w:t>
-      </w:r>
-      <w:proofErr w:type="spellEnd"/>
-      <w:r>
-        <w:rPr>
-          <w:b/>
-        </w:rPr>
-        <w:t>(</w:t>
-      </w:r>
-      <w:proofErr w:type="gramEnd"/>
-      <w:r>
-        <w:rPr>
-          <w:b/>
-        </w:rPr>
-        <w:t>void*)</w:t>
-      </w:r>
-    </w:p>
-    <w:p>
-      <w:r>
-        <w:t>./libcuda/cuda_runtime_api.cc</w:t>
-      </w:r>
-      <w:r>
-        <w:t xml:space="preserve">   </w:t>
-      </w:r>
-      <w:r>
-        <w:t xml:space="preserve">  </w:t>
-      </w:r>
-      <w:proofErr w:type="spellStart"/>
-      <w:r>
-        <w:t>load_</w:t>
-      </w:r>
-      <w:proofErr w:type="gramStart"/>
-      <w:r>
-        <w:t>constants</w:t>
-      </w:r>
-      <w:proofErr w:type="spellEnd"/>
-      <w:r>
-        <w:t>(</w:t>
-      </w:r>
-      <w:proofErr w:type="gramEnd"/>
-      <w:r>
-        <w:t xml:space="preserve"> </w:t>
-      </w:r>
-      <w:r>
-        <w:t>…</w:t>
-      </w:r>
-      <w:r>
-        <w:t>)</w:t>
-      </w:r>
     </w:p>
     <w:p/>
+    <w:p>
+      <w:pPr>
+        <w:rPr>
+          <w:rFonts w:hint="eastAsia"/>
+        </w:rPr>
+      </w:pPr>
+    </w:p>
     <w:p>
       <w:r>
         <w:rPr>
@@ -1119,6 +1396,7 @@
           <w:sz w:val="20"/>
           <w:szCs w:val="20"/>
         </w:rPr>
+        <w:lastRenderedPageBreak/>
         <w:t>git</w:t>
       </w:r>
       <w:proofErr w:type="spellEnd"/>
@@ -1650,7 +1928,6 @@
           <w:kern w:val="0"/>
           <w:szCs w:val="21"/>
         </w:rPr>
-        <w:lastRenderedPageBreak/>
         <w:t xml:space="preserve">　　</w:t>
       </w:r>
       <w:r>
@@ -2955,7 +3232,6 @@
     <w:p>
       <w:pPr>
         <w:rPr>
-          <w:rFonts w:hint="eastAsia"/>
           <w:b/>
         </w:rPr>
       </w:pPr>
@@ -3008,7 +3284,6 @@
     <w:p>
       <w:pPr>
         <w:rPr>
-          <w:rFonts w:hint="eastAsia"/>
           <w:b/>
         </w:rPr>
       </w:pPr>
@@ -3055,7 +3330,6 @@
     <w:p>
       <w:pPr>
         <w:rPr>
-          <w:rFonts w:hint="eastAsia"/>
           <w:b/>
         </w:rPr>
       </w:pPr>
@@ -3078,7 +3352,6 @@
       <w:pPr>
         <w:ind w:firstLineChars="200" w:firstLine="422"/>
         <w:rPr>
-          <w:rFonts w:hint="eastAsia"/>
           <w:b/>
         </w:rPr>
       </w:pPr>
@@ -3190,7 +3463,6 @@
       <w:pPr>
         <w:ind w:firstLineChars="200" w:firstLine="422"/>
         <w:rPr>
-          <w:rFonts w:hint="eastAsia"/>
           <w:b/>
         </w:rPr>
       </w:pPr>
@@ -3277,6 +3549,7 @@
           <w:rFonts w:hint="eastAsia"/>
           <w:b/>
         </w:rPr>
+        <w:lastRenderedPageBreak/>
         <w:t>等待信号量触发</w:t>
       </w:r>
       <w:r>
@@ -3291,7 +3564,6 @@
       <w:pPr>
         <w:ind w:firstLineChars="200" w:firstLine="422"/>
         <w:rPr>
-          <w:rFonts w:hint="eastAsia"/>
           <w:b/>
         </w:rPr>
       </w:pPr>
@@ -3314,7 +3586,6 @@
       <w:pPr>
         <w:ind w:firstLineChars="200" w:firstLine="422"/>
         <w:rPr>
-          <w:rFonts w:hint="eastAsia"/>
           <w:b/>
         </w:rPr>
       </w:pPr>
@@ -3394,7 +3665,6 @@
       <w:pPr>
         <w:ind w:firstLineChars="200" w:firstLine="422"/>
         <w:rPr>
-          <w:rFonts w:hint="eastAsia"/>
           <w:b/>
         </w:rPr>
       </w:pPr>
@@ -3497,7 +3767,6 @@
       <w:pPr>
         <w:ind w:firstLineChars="200" w:firstLine="422"/>
         <w:rPr>
-          <w:rFonts w:hint="eastAsia"/>
           <w:b/>
         </w:rPr>
       </w:pPr>
@@ -3640,7 +3909,6 @@
     <w:p>
       <w:pPr>
         <w:rPr>
-          <w:rFonts w:hint="eastAsia"/>
           <w:b/>
         </w:rPr>
       </w:pPr>
@@ -3745,14 +4013,7 @@
         <w:rPr>
           <w:b/>
         </w:rPr>
-        <w:t xml:space="preserve">with other processes.  </w:t>
-      </w:r>
-      <w:r>
-        <w:rPr>
-          <w:b/>
-        </w:rPr>
-        <w:lastRenderedPageBreak/>
-        <w:t>*/</w:t>
+        <w:t>with other processes.  */</w:t>
       </w:r>
     </w:p>
     <w:p>
@@ -3888,8 +4149,52 @@
           <w:b/>
           <w:color w:val="FF0000"/>
         </w:rPr>
-        <w:t xml:space="preserve"> __value)</w:t>
-      </w:r>
+        <w:t xml:space="preserve"> __value) __THROW;</w:t>
+      </w:r>
+    </w:p>
+    <w:p>
+      <w:pPr>
+        <w:rPr>
+          <w:b/>
+        </w:rPr>
+      </w:pPr>
+      <w:r>
+        <w:rPr>
+          <w:b/>
+        </w:rPr>
+        <w:t xml:space="preserve">/* </w:t>
+      </w:r>
+      <w:proofErr w:type="gramStart"/>
+      <w:r>
+        <w:rPr>
+          <w:b/>
+        </w:rPr>
+        <w:t>Free</w:t>
+      </w:r>
+      <w:proofErr w:type="gramEnd"/>
+      <w:r>
+        <w:rPr>
+          <w:b/>
+        </w:rPr>
+        <w:t xml:space="preserve"> resources associated with semaphore object SEM.  */</w:t>
+      </w:r>
+    </w:p>
+    <w:p>
+      <w:pPr>
+        <w:rPr>
+          <w:b/>
+          <w:color w:val="FF0000"/>
+        </w:rPr>
+      </w:pPr>
+      <w:proofErr w:type="gramStart"/>
+      <w:r>
+        <w:rPr>
+          <w:b/>
+          <w:color w:val="FF0000"/>
+        </w:rPr>
+        <w:t>extern</w:t>
+      </w:r>
+      <w:proofErr w:type="gramEnd"/>
       <w:r>
         <w:rPr>
           <w:b/>
@@ -3897,45 +4202,203 @@
         </w:rPr>
         <w:t xml:space="preserve"> </w:t>
       </w:r>
-      <w:r>
-        <w:rPr>
-          <w:b/>
-          <w:color w:val="FF0000"/>
-        </w:rPr>
-        <w:t>__THROW;</w:t>
-      </w:r>
-    </w:p>
-    <w:p>
-      <w:pPr>
-        <w:rPr>
-          <w:b/>
-        </w:rPr>
-      </w:pPr>
-      <w:r>
-        <w:rPr>
-          <w:b/>
-        </w:rPr>
-        <w:t xml:space="preserve">/* </w:t>
-      </w:r>
+      <w:proofErr w:type="spellStart"/>
+      <w:r>
+        <w:rPr>
+          <w:b/>
+          <w:color w:val="FF0000"/>
+        </w:rPr>
+        <w:t>int</w:t>
+      </w:r>
+      <w:proofErr w:type="spellEnd"/>
+      <w:r>
+        <w:rPr>
+          <w:b/>
+          <w:color w:val="FF0000"/>
+        </w:rPr>
+        <w:t xml:space="preserve"> </w:t>
+      </w:r>
+      <w:proofErr w:type="spellStart"/>
+      <w:r>
+        <w:rPr>
+          <w:b/>
+          <w:color w:val="FF0000"/>
+        </w:rPr>
+        <w:t>sem_destroy</w:t>
+      </w:r>
+      <w:proofErr w:type="spellEnd"/>
+      <w:r>
+        <w:rPr>
+          <w:b/>
+          <w:color w:val="FF0000"/>
+        </w:rPr>
+        <w:t xml:space="preserve"> (</w:t>
+      </w:r>
+      <w:proofErr w:type="spellStart"/>
+      <w:r>
+        <w:rPr>
+          <w:b/>
+          <w:color w:val="FF0000"/>
+        </w:rPr>
+        <w:t>sem_t</w:t>
+      </w:r>
+      <w:proofErr w:type="spellEnd"/>
+      <w:r>
+        <w:rPr>
+          <w:b/>
+          <w:color w:val="FF0000"/>
+        </w:rPr>
+        <w:t xml:space="preserve"> *__</w:t>
+      </w:r>
+      <w:proofErr w:type="spellStart"/>
+      <w:r>
+        <w:rPr>
+          <w:b/>
+          <w:color w:val="FF0000"/>
+        </w:rPr>
+        <w:t>sem</w:t>
+      </w:r>
+      <w:proofErr w:type="spellEnd"/>
+      <w:r>
+        <w:rPr>
+          <w:b/>
+          <w:color w:val="FF0000"/>
+        </w:rPr>
+        <w:t>) __THROW;</w:t>
+      </w:r>
+    </w:p>
+    <w:p>
+      <w:pPr>
+        <w:rPr>
+          <w:b/>
+        </w:rPr>
+      </w:pPr>
+      <w:r>
+        <w:rPr>
+          <w:b/>
+        </w:rPr>
+        <w:t>/* Open a named semaphore NAME with open flags OFLAG.  */</w:t>
+      </w:r>
+    </w:p>
+    <w:p>
+      <w:pPr>
+        <w:rPr>
+          <w:b/>
+        </w:rPr>
+      </w:pPr>
       <w:proofErr w:type="gramStart"/>
       <w:r>
         <w:rPr>
           <w:b/>
-        </w:rPr>
-        <w:t>Free</w:t>
+          <w:color w:val="FF0000"/>
+        </w:rPr>
+        <w:t>extern</w:t>
       </w:r>
       <w:proofErr w:type="gramEnd"/>
       <w:r>
         <w:rPr>
           <w:b/>
-        </w:rPr>
-        <w:t xml:space="preserve"> resources associated with semaphore object SEM.  */</w:t>
-      </w:r>
-    </w:p>
-    <w:p>
-      <w:pPr>
-        <w:rPr>
-          <w:rFonts w:hint="eastAsia"/>
+          <w:color w:val="FF0000"/>
+        </w:rPr>
+        <w:t xml:space="preserve"> </w:t>
+      </w:r>
+      <w:proofErr w:type="spellStart"/>
+      <w:r>
+        <w:rPr>
+          <w:b/>
+          <w:color w:val="FF0000"/>
+        </w:rPr>
+        <w:t>sem_t</w:t>
+      </w:r>
+      <w:proofErr w:type="spellEnd"/>
+      <w:r>
+        <w:rPr>
+          <w:b/>
+          <w:color w:val="FF0000"/>
+        </w:rPr>
+        <w:t xml:space="preserve"> *</w:t>
+      </w:r>
+      <w:proofErr w:type="spellStart"/>
+      <w:r>
+        <w:rPr>
+          <w:b/>
+          <w:color w:val="FF0000"/>
+        </w:rPr>
+        <w:t>sem_open</w:t>
+      </w:r>
+      <w:proofErr w:type="spellEnd"/>
+      <w:r>
+        <w:rPr>
+          <w:b/>
+          <w:color w:val="FF0000"/>
+        </w:rPr>
+        <w:t xml:space="preserve"> (</w:t>
+      </w:r>
+      <w:proofErr w:type="spellStart"/>
+      <w:r>
+        <w:rPr>
+          <w:b/>
+          <w:color w:val="FF0000"/>
+        </w:rPr>
+        <w:t>const</w:t>
+      </w:r>
+      <w:proofErr w:type="spellEnd"/>
+      <w:r>
+        <w:rPr>
+          <w:b/>
+          <w:color w:val="FF0000"/>
+        </w:rPr>
+        <w:t xml:space="preserve"> char *__name, </w:t>
+      </w:r>
+      <w:proofErr w:type="spellStart"/>
+      <w:r>
+        <w:rPr>
+          <w:b/>
+          <w:color w:val="FF0000"/>
+        </w:rPr>
+        <w:t>int</w:t>
+      </w:r>
+      <w:proofErr w:type="spellEnd"/>
+      <w:r>
+        <w:rPr>
+          <w:b/>
+          <w:color w:val="FF0000"/>
+        </w:rPr>
+        <w:t xml:space="preserve"> __</w:t>
+      </w:r>
+      <w:proofErr w:type="spellStart"/>
+      <w:r>
+        <w:rPr>
+          <w:b/>
+          <w:color w:val="FF0000"/>
+        </w:rPr>
+        <w:t>oflag</w:t>
+      </w:r>
+      <w:proofErr w:type="spellEnd"/>
+      <w:r>
+        <w:rPr>
+          <w:b/>
+          <w:color w:val="FF0000"/>
+        </w:rPr>
+        <w:t>, ...) __THROW;</w:t>
+      </w:r>
+    </w:p>
+    <w:p>
+      <w:pPr>
+        <w:rPr>
+          <w:b/>
+        </w:rPr>
+      </w:pPr>
+      <w:r>
+        <w:rPr>
+          <w:b/>
+        </w:rPr>
+        <w:t>/* Close descriptor for named semaphore SEM.  */</w:t>
+      </w:r>
+    </w:p>
+    <w:p>
+      <w:pPr>
+        <w:rPr>
           <w:b/>
           <w:color w:val="FF0000"/>
         </w:rPr>
@@ -3978,7 +4441,7 @@
           <w:b/>
           <w:color w:val="FF0000"/>
         </w:rPr>
-        <w:t>sem_destroy</w:t>
+        <w:t>sem_close</w:t>
       </w:r>
       <w:proofErr w:type="spellEnd"/>
       <w:r>
@@ -4002,14 +4465,7 @@
           <w:b/>
           <w:color w:val="FF0000"/>
         </w:rPr>
-        <w:t xml:space="preserve"> *</w:t>
-      </w:r>
-      <w:r>
-        <w:rPr>
-          <w:b/>
-          <w:color w:val="FF0000"/>
-        </w:rPr>
-        <w:t>__</w:t>
+        <w:t xml:space="preserve"> *__</w:t>
       </w:r>
       <w:proofErr w:type="spellStart"/>
       <w:r>
@@ -4038,14 +4494,14 @@
         <w:rPr>
           <w:b/>
         </w:rPr>
-        <w:t>/* Open a named semaphore NAME with open flags OFLAG.  */</w:t>
-      </w:r>
-    </w:p>
-    <w:p>
-      <w:pPr>
-        <w:rPr>
-          <w:rFonts w:hint="eastAsia"/>
-          <w:b/>
+        <w:t>/* Remove named semaphore NAME.  */</w:t>
+      </w:r>
+    </w:p>
+    <w:p>
+      <w:pPr>
+        <w:rPr>
+          <w:b/>
+          <w:color w:val="FF0000"/>
         </w:rPr>
       </w:pPr>
       <w:proofErr w:type="gramStart"/>
@@ -4070,6 +4526,155 @@
           <w:b/>
           <w:color w:val="FF0000"/>
         </w:rPr>
+        <w:t>int</w:t>
+      </w:r>
+      <w:proofErr w:type="spellEnd"/>
+      <w:r>
+        <w:rPr>
+          <w:b/>
+          <w:color w:val="FF0000"/>
+        </w:rPr>
+        <w:t xml:space="preserve"> </w:t>
+      </w:r>
+      <w:proofErr w:type="spellStart"/>
+      <w:r>
+        <w:rPr>
+          <w:b/>
+          <w:color w:val="FF0000"/>
+        </w:rPr>
+        <w:t>sem_unlink</w:t>
+      </w:r>
+      <w:proofErr w:type="spellEnd"/>
+      <w:r>
+        <w:rPr>
+          <w:b/>
+          <w:color w:val="FF0000"/>
+        </w:rPr>
+        <w:t xml:space="preserve"> (</w:t>
+      </w:r>
+      <w:proofErr w:type="spellStart"/>
+      <w:r>
+        <w:rPr>
+          <w:b/>
+          <w:color w:val="FF0000"/>
+        </w:rPr>
+        <w:t>const</w:t>
+      </w:r>
+      <w:proofErr w:type="spellEnd"/>
+      <w:r>
+        <w:rPr>
+          <w:b/>
+          <w:color w:val="FF0000"/>
+        </w:rPr>
+        <w:t xml:space="preserve"> char *__name) __THROW;</w:t>
+      </w:r>
+    </w:p>
+    <w:p>
+      <w:pPr>
+        <w:rPr>
+          <w:b/>
+        </w:rPr>
+      </w:pPr>
+      <w:r>
+        <w:rPr>
+          <w:b/>
+        </w:rPr>
+        <w:t>/* Wait for SEM being posted.</w:t>
+      </w:r>
+      <w:r>
+        <w:rPr>
+          <w:rFonts w:hint="eastAsia"/>
+          <w:b/>
+        </w:rPr>
+        <w:t xml:space="preserve"> </w:t>
+      </w:r>
+      <w:r>
+        <w:rPr>
+          <w:b/>
+        </w:rPr>
+        <w:t>This function is a cancellation poin</w:t>
+      </w:r>
+      <w:r>
+        <w:rPr>
+          <w:b/>
+        </w:rPr>
+        <w:t>t and therefore not marked with</w:t>
+      </w:r>
+      <w:r>
+        <w:rPr>
+          <w:rFonts w:hint="eastAsia"/>
+          <w:b/>
+        </w:rPr>
+        <w:t xml:space="preserve"> </w:t>
+      </w:r>
+      <w:r>
+        <w:rPr>
+          <w:b/>
+        </w:rPr>
+        <w:t>__THROW.  */</w:t>
+      </w:r>
+    </w:p>
+    <w:p>
+      <w:pPr>
+        <w:rPr>
+          <w:b/>
+          <w:color w:val="FF0000"/>
+        </w:rPr>
+      </w:pPr>
+      <w:proofErr w:type="gramStart"/>
+      <w:r>
+        <w:rPr>
+          <w:b/>
+          <w:color w:val="FF0000"/>
+        </w:rPr>
+        <w:t>extern</w:t>
+      </w:r>
+      <w:proofErr w:type="gramEnd"/>
+      <w:r>
+        <w:rPr>
+          <w:b/>
+          <w:color w:val="FF0000"/>
+        </w:rPr>
+        <w:t xml:space="preserve"> </w:t>
+      </w:r>
+      <w:proofErr w:type="spellStart"/>
+      <w:r>
+        <w:rPr>
+          <w:b/>
+          <w:color w:val="FF0000"/>
+        </w:rPr>
+        <w:t>int</w:t>
+      </w:r>
+      <w:proofErr w:type="spellEnd"/>
+      <w:r>
+        <w:rPr>
+          <w:b/>
+          <w:color w:val="FF0000"/>
+        </w:rPr>
+        <w:t xml:space="preserve"> </w:t>
+      </w:r>
+      <w:proofErr w:type="spellStart"/>
+      <w:r>
+        <w:rPr>
+          <w:b/>
+          <w:color w:val="FF0000"/>
+        </w:rPr>
+        <w:t>sem_wait</w:t>
+      </w:r>
+      <w:proofErr w:type="spellEnd"/>
+      <w:r>
+        <w:rPr>
+          <w:b/>
+          <w:color w:val="FF0000"/>
+        </w:rPr>
+        <w:t xml:space="preserve"> (</w:t>
+      </w:r>
+      <w:proofErr w:type="spellStart"/>
+      <w:r>
+        <w:rPr>
+          <w:b/>
+          <w:color w:val="FF0000"/>
+        </w:rPr>
         <w:t>sem_t</w:t>
       </w:r>
       <w:proofErr w:type="spellEnd"/>
@@ -4078,15 +4683,170 @@
           <w:b/>
           <w:color w:val="FF0000"/>
         </w:rPr>
-        <w:t xml:space="preserve"> *</w:t>
-      </w:r>
-      <w:proofErr w:type="spellStart"/>
-      <w:r>
-        <w:rPr>
-          <w:b/>
-          <w:color w:val="FF0000"/>
-        </w:rPr>
-        <w:t>sem_open</w:t>
+        <w:t xml:space="preserve"> *__</w:t>
+      </w:r>
+      <w:proofErr w:type="spellStart"/>
+      <w:r>
+        <w:rPr>
+          <w:b/>
+          <w:color w:val="FF0000"/>
+        </w:rPr>
+        <w:t>sem</w:t>
+      </w:r>
+      <w:proofErr w:type="spellEnd"/>
+      <w:r>
+        <w:rPr>
+          <w:b/>
+          <w:color w:val="FF0000"/>
+        </w:rPr>
+        <w:t>);</w:t>
+      </w:r>
+    </w:p>
+    <w:p>
+      <w:pPr>
+        <w:rPr>
+          <w:b/>
+        </w:rPr>
+      </w:pPr>
+      <w:r>
+        <w:rPr>
+          <w:b/>
+        </w:rPr>
+        <w:t>#</w:t>
+      </w:r>
+      <w:proofErr w:type="spellStart"/>
+      <w:r>
+        <w:rPr>
+          <w:b/>
+        </w:rPr>
+        <w:t>ifdef</w:t>
+      </w:r>
+      <w:proofErr w:type="spellEnd"/>
+      <w:r>
+        <w:rPr>
+          <w:b/>
+        </w:rPr>
+        <w:t xml:space="preserve"> __USE_XOPEN2K</w:t>
+      </w:r>
+    </w:p>
+    <w:p>
+      <w:pPr>
+        <w:rPr>
+          <w:b/>
+        </w:rPr>
+      </w:pPr>
+      <w:r>
+        <w:rPr>
+          <w:b/>
+        </w:rPr>
+        <w:t>/* Similar to `</w:t>
+      </w:r>
+      <w:proofErr w:type="spellStart"/>
+      <w:r>
+        <w:rPr>
+          <w:b/>
+        </w:rPr>
+        <w:t>sem_wai</w:t>
+      </w:r>
+      <w:r>
+        <w:rPr>
+          <w:b/>
+        </w:rPr>
+        <w:t>t</w:t>
+      </w:r>
+      <w:proofErr w:type="spellEnd"/>
+      <w:r>
+        <w:rPr>
+          <w:b/>
+        </w:rPr>
+        <w:t xml:space="preserve">' but wait only until </w:t>
+      </w:r>
+      <w:proofErr w:type="spellStart"/>
+      <w:r>
+        <w:rPr>
+          <w:b/>
+        </w:rPr>
+        <w:t>ABSTIME.</w:t>
+      </w:r>
+      <w:r>
+        <w:rPr>
+          <w:b/>
+        </w:rPr>
+        <w:t>This</w:t>
+      </w:r>
+      <w:proofErr w:type="spellEnd"/>
+      <w:r>
+        <w:rPr>
+          <w:b/>
+        </w:rPr>
+        <w:t xml:space="preserve"> function is a cancellation poin</w:t>
+      </w:r>
+      <w:r>
+        <w:rPr>
+          <w:b/>
+        </w:rPr>
+        <w:t>t and therefore not marked with</w:t>
+      </w:r>
+      <w:r>
+        <w:rPr>
+          <w:rFonts w:hint="eastAsia"/>
+          <w:b/>
+        </w:rPr>
+        <w:t xml:space="preserve"> </w:t>
+      </w:r>
+      <w:r>
+        <w:rPr>
+          <w:b/>
+        </w:rPr>
+        <w:t>__THROW.  */</w:t>
+      </w:r>
+    </w:p>
+    <w:p>
+      <w:pPr>
+        <w:rPr>
+          <w:b/>
+          <w:color w:val="FF0000"/>
+        </w:rPr>
+      </w:pPr>
+      <w:proofErr w:type="gramStart"/>
+      <w:r>
+        <w:rPr>
+          <w:b/>
+          <w:color w:val="FF0000"/>
+        </w:rPr>
+        <w:t>extern</w:t>
+      </w:r>
+      <w:proofErr w:type="gramEnd"/>
+      <w:r>
+        <w:rPr>
+          <w:b/>
+          <w:color w:val="FF0000"/>
+        </w:rPr>
+        <w:t xml:space="preserve"> </w:t>
+      </w:r>
+      <w:proofErr w:type="spellStart"/>
+      <w:r>
+        <w:rPr>
+          <w:b/>
+          <w:color w:val="FF0000"/>
+        </w:rPr>
+        <w:t>int</w:t>
+      </w:r>
+      <w:proofErr w:type="spellEnd"/>
+      <w:r>
+        <w:rPr>
+          <w:b/>
+          <w:color w:val="FF0000"/>
+        </w:rPr>
+        <w:t xml:space="preserve"> </w:t>
+      </w:r>
+      <w:proofErr w:type="spellStart"/>
+      <w:r>
+        <w:rPr>
+          <w:b/>
+          <w:color w:val="FF0000"/>
+        </w:rPr>
+        <w:t>sem_timedwait</w:t>
       </w:r>
       <w:proofErr w:type="spellEnd"/>
       <w:r>
@@ -4102,22 +4862,137 @@
           <w:b/>
           <w:color w:val="FF0000"/>
         </w:rPr>
-        <w:t>const</w:t>
-      </w:r>
-      <w:proofErr w:type="spellEnd"/>
-      <w:r>
-        <w:rPr>
-          <w:b/>
-          <w:color w:val="FF0000"/>
-        </w:rPr>
-        <w:t xml:space="preserve"> char *__n</w:t>
-      </w:r>
-      <w:r>
-        <w:rPr>
-          <w:b/>
-          <w:color w:val="FF0000"/>
-        </w:rPr>
-        <w:t xml:space="preserve">ame, </w:t>
+        <w:t>sem_t</w:t>
+      </w:r>
+      <w:proofErr w:type="spellEnd"/>
+      <w:r>
+        <w:rPr>
+          <w:b/>
+          <w:color w:val="FF0000"/>
+        </w:rPr>
+        <w:t xml:space="preserve"> *__restrict __</w:t>
+      </w:r>
+      <w:proofErr w:type="spellStart"/>
+      <w:r>
+        <w:rPr>
+          <w:b/>
+          <w:color w:val="FF0000"/>
+        </w:rPr>
+        <w:t>sem,const</w:t>
+      </w:r>
+      <w:proofErr w:type="spellEnd"/>
+      <w:r>
+        <w:rPr>
+          <w:b/>
+          <w:color w:val="FF0000"/>
+        </w:rPr>
+        <w:t xml:space="preserve"> </w:t>
+      </w:r>
+      <w:proofErr w:type="spellStart"/>
+      <w:r>
+        <w:rPr>
+          <w:b/>
+          <w:color w:val="FF0000"/>
+        </w:rPr>
+        <w:t>struct</w:t>
+      </w:r>
+      <w:proofErr w:type="spellEnd"/>
+      <w:r>
+        <w:rPr>
+          <w:b/>
+          <w:color w:val="FF0000"/>
+        </w:rPr>
+        <w:t xml:space="preserve"> </w:t>
+      </w:r>
+      <w:proofErr w:type="spellStart"/>
+      <w:r>
+        <w:rPr>
+          <w:b/>
+          <w:color w:val="FF0000"/>
+        </w:rPr>
+        <w:t>timespec</w:t>
+      </w:r>
+      <w:proofErr w:type="spellEnd"/>
+      <w:r>
+        <w:rPr>
+          <w:b/>
+          <w:color w:val="FF0000"/>
+        </w:rPr>
+        <w:t xml:space="preserve"> *__restrict __</w:t>
+      </w:r>
+      <w:proofErr w:type="spellStart"/>
+      <w:r>
+        <w:rPr>
+          <w:b/>
+          <w:color w:val="FF0000"/>
+        </w:rPr>
+        <w:t>abstime</w:t>
+      </w:r>
+      <w:proofErr w:type="spellEnd"/>
+      <w:r>
+        <w:rPr>
+          <w:b/>
+          <w:color w:val="FF0000"/>
+        </w:rPr>
+        <w:t>);</w:t>
+      </w:r>
+    </w:p>
+    <w:p>
+      <w:pPr>
+        <w:rPr>
+          <w:b/>
+        </w:rPr>
+      </w:pPr>
+      <w:r>
+        <w:rPr>
+          <w:b/>
+        </w:rPr>
+        <w:t>#</w:t>
+      </w:r>
+      <w:proofErr w:type="spellStart"/>
+      <w:r>
+        <w:rPr>
+          <w:b/>
+        </w:rPr>
+        <w:t>endif</w:t>
+      </w:r>
+      <w:proofErr w:type="spellEnd"/>
+    </w:p>
+    <w:p>
+      <w:pPr>
+        <w:rPr>
+          <w:b/>
+        </w:rPr>
+      </w:pPr>
+      <w:r>
+        <w:rPr>
+          <w:b/>
+        </w:rPr>
+        <w:t>/* Test whether SEM is posted.  */</w:t>
+      </w:r>
+    </w:p>
+    <w:p>
+      <w:pPr>
+        <w:rPr>
+          <w:b/>
+          <w:color w:val="FF0000"/>
+        </w:rPr>
+      </w:pPr>
+      <w:proofErr w:type="gramStart"/>
+      <w:r>
+        <w:rPr>
+          <w:b/>
+          <w:color w:val="FF0000"/>
+        </w:rPr>
+        <w:t>extern</w:t>
+      </w:r>
+      <w:proofErr w:type="gramEnd"/>
+      <w:r>
+        <w:rPr>
+          <w:b/>
+          <w:color w:val="FF0000"/>
+        </w:rPr>
+        <w:t xml:space="preserve"> </w:t>
       </w:r>
       <w:proofErr w:type="spellStart"/>
       <w:r>
@@ -4133,42 +5008,73 @@
           <w:b/>
           <w:color w:val="FF0000"/>
         </w:rPr>
-        <w:t xml:space="preserve"> __</w:t>
-      </w:r>
-      <w:proofErr w:type="spellStart"/>
-      <w:r>
-        <w:rPr>
-          <w:b/>
-          <w:color w:val="FF0000"/>
-        </w:rPr>
-        <w:t>oflag</w:t>
-      </w:r>
-      <w:proofErr w:type="spellEnd"/>
-      <w:r>
-        <w:rPr>
-          <w:b/>
-          <w:color w:val="FF0000"/>
-        </w:rPr>
-        <w:t>, ...) __THROW;</w:t>
-      </w:r>
-    </w:p>
-    <w:p>
-      <w:pPr>
-        <w:rPr>
-          <w:b/>
-        </w:rPr>
-      </w:pPr>
-      <w:r>
-        <w:rPr>
-          <w:b/>
-        </w:rPr>
-        <w:t>/* Close descriptor for named semaphore SEM.  */</w:t>
-      </w:r>
-    </w:p>
-    <w:p>
-      <w:pPr>
-        <w:rPr>
-          <w:rFonts w:hint="eastAsia"/>
+        <w:t xml:space="preserve"> </w:t>
+      </w:r>
+      <w:proofErr w:type="spellStart"/>
+      <w:r>
+        <w:rPr>
+          <w:b/>
+          <w:color w:val="FF0000"/>
+        </w:rPr>
+        <w:t>sem_trywait</w:t>
+      </w:r>
+      <w:proofErr w:type="spellEnd"/>
+      <w:r>
+        <w:rPr>
+          <w:b/>
+          <w:color w:val="FF0000"/>
+        </w:rPr>
+        <w:t xml:space="preserve"> (</w:t>
+      </w:r>
+      <w:proofErr w:type="spellStart"/>
+      <w:r>
+        <w:rPr>
+          <w:b/>
+          <w:color w:val="FF0000"/>
+        </w:rPr>
+        <w:t>sem_t</w:t>
+      </w:r>
+      <w:proofErr w:type="spellEnd"/>
+      <w:r>
+        <w:rPr>
+          <w:b/>
+          <w:color w:val="FF0000"/>
+        </w:rPr>
+        <w:t xml:space="preserve"> *__</w:t>
+      </w:r>
+      <w:proofErr w:type="spellStart"/>
+      <w:r>
+        <w:rPr>
+          <w:b/>
+          <w:color w:val="FF0000"/>
+        </w:rPr>
+        <w:t>sem</w:t>
+      </w:r>
+      <w:proofErr w:type="spellEnd"/>
+      <w:r>
+        <w:rPr>
+          <w:b/>
+          <w:color w:val="FF0000"/>
+        </w:rPr>
+        <w:t>) __THROWNL;</w:t>
+      </w:r>
+    </w:p>
+    <w:p>
+      <w:pPr>
+        <w:rPr>
+          <w:b/>
+        </w:rPr>
+      </w:pPr>
+      <w:r>
+        <w:rPr>
+          <w:b/>
+        </w:rPr>
+        <w:t>/* Post SEM.  */</w:t>
+      </w:r>
+    </w:p>
+    <w:p>
+      <w:pPr>
+        <w:rPr>
           <w:b/>
           <w:color w:val="FF0000"/>
         </w:rPr>
@@ -4211,14 +5117,7 @@
           <w:b/>
           <w:color w:val="FF0000"/>
         </w:rPr>
-        <w:t>se</w:t>
-      </w:r>
-      <w:r>
-        <w:rPr>
-          <w:b/>
-          <w:color w:val="FF0000"/>
-        </w:rPr>
-        <w:t>m_close</w:t>
+        <w:t>sem_post</w:t>
       </w:r>
       <w:proofErr w:type="spellEnd"/>
       <w:r>
@@ -4258,26 +5157,25 @@
           <w:b/>
           <w:color w:val="FF0000"/>
         </w:rPr>
-        <w:t>) __THROW;</w:t>
-      </w:r>
-    </w:p>
-    <w:p>
-      <w:pPr>
-        <w:rPr>
-          <w:b/>
-        </w:rPr>
-      </w:pPr>
-      <w:r>
-        <w:rPr>
-          <w:b/>
-        </w:rPr>
-        <w:t>/* Remove named semaphore NAME.  */</w:t>
-      </w:r>
-    </w:p>
-    <w:p>
-      <w:pPr>
-        <w:rPr>
-          <w:rFonts w:hint="eastAsia"/>
+        <w:t>) __THROWNL;</w:t>
+      </w:r>
+    </w:p>
+    <w:p>
+      <w:pPr>
+        <w:rPr>
+          <w:b/>
+        </w:rPr>
+      </w:pPr>
+      <w:r>
+        <w:rPr>
+          <w:b/>
+        </w:rPr>
+        <w:t>/* Get current value of SEM and store it in *SVAL.  */</w:t>
+      </w:r>
+    </w:p>
+    <w:p>
+      <w:pPr>
+        <w:rPr>
           <w:b/>
           <w:color w:val="FF0000"/>
         </w:rPr>
@@ -4320,14 +5218,7 @@
           <w:b/>
           <w:color w:val="FF0000"/>
         </w:rPr>
-        <w:t>sem_unlin</w:t>
-      </w:r>
-      <w:r>
-        <w:rPr>
-          <w:b/>
-          <w:color w:val="FF0000"/>
-        </w:rPr>
-        <w:t>k</w:t>
+        <w:t>sem_getvalue</w:t>
       </w:r>
       <w:proofErr w:type="spellEnd"/>
       <w:r>
@@ -4343,92 +5234,31 @@
           <w:b/>
           <w:color w:val="FF0000"/>
         </w:rPr>
-        <w:t>const</w:t>
-      </w:r>
-      <w:proofErr w:type="spellEnd"/>
-      <w:r>
-        <w:rPr>
-          <w:b/>
-          <w:color w:val="FF0000"/>
-        </w:rPr>
-        <w:t xml:space="preserve"> char *__name) __THROW;</w:t>
-      </w:r>
-    </w:p>
-    <w:p>
-      <w:pPr>
-        <w:rPr>
-          <w:b/>
-        </w:rPr>
-      </w:pPr>
-      <w:r>
-        <w:rPr>
-          <w:b/>
-        </w:rPr>
-        <w:t>/* Wait for SEM being posted.</w:t>
-      </w:r>
-      <w:r>
-        <w:rPr>
-          <w:rFonts w:hint="eastAsia"/>
-          <w:b/>
-        </w:rPr>
-        <w:t xml:space="preserve"> </w:t>
-      </w:r>
-      <w:r>
-        <w:rPr>
-          <w:b/>
-        </w:rPr>
-        <w:t>This function is a cancellation poin</w:t>
-      </w:r>
-      <w:r>
-        <w:rPr>
-          <w:b/>
-        </w:rPr>
-        <w:t>t and therefore not marked with</w:t>
-      </w:r>
-      <w:r>
-        <w:rPr>
-          <w:rFonts w:hint="eastAsia"/>
-          <w:b/>
-        </w:rPr>
-        <w:t xml:space="preserve"> </w:t>
-      </w:r>
-      <w:r>
-        <w:rPr>
-          <w:b/>
-        </w:rPr>
-        <w:t>__THROW.  */</w:t>
-      </w:r>
-    </w:p>
-    <w:p>
-      <w:pPr>
-        <w:rPr>
-          <w:rFonts w:hint="eastAsia"/>
-          <w:b/>
-          <w:color w:val="FF0000"/>
-        </w:rPr>
-      </w:pPr>
-      <w:proofErr w:type="gramStart"/>
-      <w:r>
-        <w:rPr>
-          <w:b/>
-          <w:color w:val="FF0000"/>
-        </w:rPr>
-        <w:t>exte</w:t>
-      </w:r>
-      <w:r>
-        <w:rPr>
-          <w:b/>
-          <w:color w:val="FF0000"/>
-        </w:rPr>
-        <w:t>rn</w:t>
-      </w:r>
-      <w:proofErr w:type="gramEnd"/>
-      <w:r>
-        <w:rPr>
-          <w:b/>
-          <w:color w:val="FF0000"/>
-        </w:rPr>
-        <w:t xml:space="preserve"> </w:t>
+        <w:t>sem_t</w:t>
+      </w:r>
+      <w:proofErr w:type="spellEnd"/>
+      <w:r>
+        <w:rPr>
+          <w:b/>
+          <w:color w:val="FF0000"/>
+        </w:rPr>
+        <w:t xml:space="preserve"> *__restrict __</w:t>
+      </w:r>
+      <w:proofErr w:type="spellStart"/>
+      <w:r>
+        <w:rPr>
+          <w:b/>
+          <w:color w:val="FF0000"/>
+        </w:rPr>
+        <w:t>sem</w:t>
+      </w:r>
+      <w:proofErr w:type="spellEnd"/>
+      <w:r>
+        <w:rPr>
+          <w:b/>
+          <w:color w:val="FF0000"/>
+        </w:rPr>
+        <w:t xml:space="preserve">, </w:t>
       </w:r>
       <w:proofErr w:type="spellStart"/>
       <w:r>
@@ -4444,668 +5274,7 @@
           <w:b/>
           <w:color w:val="FF0000"/>
         </w:rPr>
-        <w:t xml:space="preserve"> </w:t>
-      </w:r>
-      <w:proofErr w:type="spellStart"/>
-      <w:r>
-        <w:rPr>
-          <w:b/>
-          <w:color w:val="FF0000"/>
-        </w:rPr>
-        <w:t>sem_wait</w:t>
-      </w:r>
-      <w:proofErr w:type="spellEnd"/>
-      <w:r>
-        <w:rPr>
-          <w:b/>
-          <w:color w:val="FF0000"/>
-        </w:rPr>
-        <w:t xml:space="preserve"> (</w:t>
-      </w:r>
-      <w:proofErr w:type="spellStart"/>
-      <w:r>
-        <w:rPr>
-          <w:b/>
-          <w:color w:val="FF0000"/>
-        </w:rPr>
-        <w:t>sem_t</w:t>
-      </w:r>
-      <w:proofErr w:type="spellEnd"/>
-      <w:r>
-        <w:rPr>
-          <w:b/>
-          <w:color w:val="FF0000"/>
-        </w:rPr>
-        <w:t xml:space="preserve"> *__</w:t>
-      </w:r>
-      <w:proofErr w:type="spellStart"/>
-      <w:r>
-        <w:rPr>
-          <w:b/>
-          <w:color w:val="FF0000"/>
-        </w:rPr>
-        <w:t>sem</w:t>
-      </w:r>
-      <w:proofErr w:type="spellEnd"/>
-      <w:r>
-        <w:rPr>
-          <w:b/>
-          <w:color w:val="FF0000"/>
-        </w:rPr>
-        <w:t>);</w:t>
-      </w:r>
-    </w:p>
-    <w:p>
-      <w:pPr>
-        <w:rPr>
-          <w:b/>
-        </w:rPr>
-      </w:pPr>
-      <w:r>
-        <w:rPr>
-          <w:b/>
-        </w:rPr>
-        <w:t>#</w:t>
-      </w:r>
-      <w:proofErr w:type="spellStart"/>
-      <w:r>
-        <w:rPr>
-          <w:b/>
-        </w:rPr>
-        <w:t>ifdef</w:t>
-      </w:r>
-      <w:proofErr w:type="spellEnd"/>
-      <w:r>
-        <w:rPr>
-          <w:b/>
-        </w:rPr>
-        <w:t xml:space="preserve"> __USE_XOPEN2K</w:t>
-      </w:r>
-    </w:p>
-    <w:p>
-      <w:pPr>
-        <w:rPr>
-          <w:b/>
-        </w:rPr>
-      </w:pPr>
-      <w:r>
-        <w:rPr>
-          <w:b/>
-        </w:rPr>
-        <w:t>/* Similar to `</w:t>
-      </w:r>
-      <w:proofErr w:type="spellStart"/>
-      <w:r>
-        <w:rPr>
-          <w:b/>
-        </w:rPr>
-        <w:t>sem_wai</w:t>
-      </w:r>
-      <w:r>
-        <w:rPr>
-          <w:b/>
-        </w:rPr>
-        <w:t>t</w:t>
-      </w:r>
-      <w:proofErr w:type="spellEnd"/>
-      <w:r>
-        <w:rPr>
-          <w:b/>
-        </w:rPr>
-        <w:t xml:space="preserve">' but wait only until </w:t>
-      </w:r>
-      <w:proofErr w:type="spellStart"/>
-      <w:r>
-        <w:rPr>
-          <w:b/>
-        </w:rPr>
-        <w:t>ABSTIME.</w:t>
-      </w:r>
-      <w:r>
-        <w:rPr>
-          <w:b/>
-        </w:rPr>
-        <w:t>This</w:t>
-      </w:r>
-      <w:proofErr w:type="spellEnd"/>
-      <w:r>
-        <w:rPr>
-          <w:b/>
-        </w:rPr>
-        <w:t xml:space="preserve"> function is a cancellation poin</w:t>
-      </w:r>
-      <w:r>
-        <w:rPr>
-          <w:b/>
-        </w:rPr>
-        <w:t>t and therefore not marked with</w:t>
-      </w:r>
-      <w:r>
-        <w:rPr>
-          <w:rFonts w:hint="eastAsia"/>
-          <w:b/>
-        </w:rPr>
-        <w:t xml:space="preserve"> </w:t>
-      </w:r>
-      <w:r>
-        <w:rPr>
-          <w:b/>
-        </w:rPr>
-        <w:t>__THROW.  */</w:t>
-      </w:r>
-    </w:p>
-    <w:p>
-      <w:pPr>
-        <w:rPr>
-          <w:b/>
-          <w:color w:val="FF0000"/>
-        </w:rPr>
-      </w:pPr>
-      <w:proofErr w:type="gramStart"/>
-      <w:r>
-        <w:rPr>
-          <w:b/>
-          <w:color w:val="FF0000"/>
-        </w:rPr>
-        <w:t>extern</w:t>
-      </w:r>
-      <w:proofErr w:type="gramEnd"/>
-      <w:r>
-        <w:rPr>
-          <w:b/>
-          <w:color w:val="FF0000"/>
-        </w:rPr>
-        <w:t xml:space="preserve"> </w:t>
-      </w:r>
-      <w:proofErr w:type="spellStart"/>
-      <w:r>
-        <w:rPr>
-          <w:b/>
-          <w:color w:val="FF0000"/>
-        </w:rPr>
-        <w:t>int</w:t>
-      </w:r>
-      <w:proofErr w:type="spellEnd"/>
-      <w:r>
-        <w:rPr>
-          <w:b/>
-          <w:color w:val="FF0000"/>
-        </w:rPr>
-        <w:t xml:space="preserve"> </w:t>
-      </w:r>
-      <w:proofErr w:type="spellStart"/>
-      <w:r>
-        <w:rPr>
-          <w:b/>
-          <w:color w:val="FF0000"/>
-        </w:rPr>
-        <w:t>sem_time</w:t>
-      </w:r>
-      <w:r>
-        <w:rPr>
-          <w:b/>
-          <w:color w:val="FF0000"/>
-        </w:rPr>
-        <w:t>dwait</w:t>
-      </w:r>
-      <w:proofErr w:type="spellEnd"/>
-      <w:r>
-        <w:rPr>
-          <w:b/>
-          <w:color w:val="FF0000"/>
-        </w:rPr>
-        <w:t xml:space="preserve"> (</w:t>
-      </w:r>
-      <w:proofErr w:type="spellStart"/>
-      <w:r>
-        <w:rPr>
-          <w:b/>
-          <w:color w:val="FF0000"/>
-        </w:rPr>
-        <w:t>sem_t</w:t>
-      </w:r>
-      <w:proofErr w:type="spellEnd"/>
-      <w:r>
-        <w:rPr>
-          <w:b/>
-          <w:color w:val="FF0000"/>
-        </w:rPr>
         <w:t xml:space="preserve"> *__restrict __</w:t>
-      </w:r>
-      <w:proofErr w:type="spellStart"/>
-      <w:r>
-        <w:rPr>
-          <w:b/>
-          <w:color w:val="FF0000"/>
-        </w:rPr>
-        <w:t>sem,</w:t>
-      </w:r>
-      <w:r>
-        <w:rPr>
-          <w:b/>
-          <w:color w:val="FF0000"/>
-        </w:rPr>
-        <w:t>const</w:t>
-      </w:r>
-      <w:proofErr w:type="spellEnd"/>
-      <w:r>
-        <w:rPr>
-          <w:b/>
-          <w:color w:val="FF0000"/>
-        </w:rPr>
-        <w:t xml:space="preserve"> </w:t>
-      </w:r>
-      <w:proofErr w:type="spellStart"/>
-      <w:r>
-        <w:rPr>
-          <w:b/>
-          <w:color w:val="FF0000"/>
-        </w:rPr>
-        <w:t>struct</w:t>
-      </w:r>
-      <w:proofErr w:type="spellEnd"/>
-      <w:r>
-        <w:rPr>
-          <w:b/>
-          <w:color w:val="FF0000"/>
-        </w:rPr>
-        <w:t xml:space="preserve"> </w:t>
-      </w:r>
-      <w:proofErr w:type="spellStart"/>
-      <w:r>
-        <w:rPr>
-          <w:b/>
-          <w:color w:val="FF0000"/>
-        </w:rPr>
-        <w:t>timespec</w:t>
-      </w:r>
-      <w:proofErr w:type="spellEnd"/>
-      <w:r>
-        <w:rPr>
-          <w:b/>
-          <w:color w:val="FF0000"/>
-        </w:rPr>
-        <w:t xml:space="preserve"> *__restrict __</w:t>
-      </w:r>
-      <w:proofErr w:type="spellStart"/>
-      <w:r>
-        <w:rPr>
-          <w:b/>
-          <w:color w:val="FF0000"/>
-        </w:rPr>
-        <w:t>abstime</w:t>
-      </w:r>
-      <w:proofErr w:type="spellEnd"/>
-      <w:r>
-        <w:rPr>
-          <w:b/>
-          <w:color w:val="FF0000"/>
-        </w:rPr>
-        <w:t>);</w:t>
-      </w:r>
-    </w:p>
-    <w:p>
-      <w:pPr>
-        <w:rPr>
-          <w:rFonts w:hint="eastAsia"/>
-          <w:b/>
-        </w:rPr>
-      </w:pPr>
-      <w:r>
-        <w:rPr>
-          <w:b/>
-        </w:rPr>
-        <w:t>#</w:t>
-      </w:r>
-      <w:proofErr w:type="spellStart"/>
-      <w:r>
-        <w:rPr>
-          <w:b/>
-        </w:rPr>
-        <w:t>endif</w:t>
-      </w:r>
-      <w:proofErr w:type="spellEnd"/>
-    </w:p>
-    <w:p>
-      <w:pPr>
-        <w:rPr>
-          <w:b/>
-        </w:rPr>
-      </w:pPr>
-      <w:r>
-        <w:rPr>
-          <w:b/>
-        </w:rPr>
-        <w:t>/* Test whether SEM is posted.  */</w:t>
-      </w:r>
-    </w:p>
-    <w:p>
-      <w:pPr>
-        <w:rPr>
-          <w:rFonts w:hint="eastAsia"/>
-          <w:b/>
-          <w:color w:val="FF0000"/>
-        </w:rPr>
-      </w:pPr>
-      <w:proofErr w:type="gramStart"/>
-      <w:r>
-        <w:rPr>
-          <w:b/>
-          <w:color w:val="FF0000"/>
-        </w:rPr>
-        <w:t>extern</w:t>
-      </w:r>
-      <w:proofErr w:type="gramEnd"/>
-      <w:r>
-        <w:rPr>
-          <w:b/>
-          <w:color w:val="FF0000"/>
-        </w:rPr>
-        <w:t xml:space="preserve"> </w:t>
-      </w:r>
-      <w:proofErr w:type="spellStart"/>
-      <w:r>
-        <w:rPr>
-          <w:b/>
-          <w:color w:val="FF0000"/>
-        </w:rPr>
-        <w:t>int</w:t>
-      </w:r>
-      <w:proofErr w:type="spellEnd"/>
-      <w:r>
-        <w:rPr>
-          <w:b/>
-          <w:color w:val="FF0000"/>
-        </w:rPr>
-        <w:t xml:space="preserve"> </w:t>
-      </w:r>
-      <w:proofErr w:type="spellStart"/>
-      <w:r>
-        <w:rPr>
-          <w:b/>
-          <w:color w:val="FF0000"/>
-        </w:rPr>
-        <w:t>sem_tr</w:t>
-      </w:r>
-      <w:r>
-        <w:rPr>
-          <w:b/>
-          <w:color w:val="FF0000"/>
-        </w:rPr>
-        <w:t>ywait</w:t>
-      </w:r>
-      <w:proofErr w:type="spellEnd"/>
-      <w:r>
-        <w:rPr>
-          <w:b/>
-          <w:color w:val="FF0000"/>
-        </w:rPr>
-        <w:t xml:space="preserve"> (</w:t>
-      </w:r>
-      <w:proofErr w:type="spellStart"/>
-      <w:r>
-        <w:rPr>
-          <w:b/>
-          <w:color w:val="FF0000"/>
-        </w:rPr>
-        <w:t>sem_t</w:t>
-      </w:r>
-      <w:proofErr w:type="spellEnd"/>
-      <w:r>
-        <w:rPr>
-          <w:b/>
-          <w:color w:val="FF0000"/>
-        </w:rPr>
-        <w:t xml:space="preserve"> *__</w:t>
-      </w:r>
-      <w:proofErr w:type="spellStart"/>
-      <w:r>
-        <w:rPr>
-          <w:b/>
-          <w:color w:val="FF0000"/>
-        </w:rPr>
-        <w:t>sem</w:t>
-      </w:r>
-      <w:proofErr w:type="spellEnd"/>
-      <w:r>
-        <w:rPr>
-          <w:b/>
-          <w:color w:val="FF0000"/>
-        </w:rPr>
-        <w:t>) __THROWNL;</w:t>
-      </w:r>
-    </w:p>
-    <w:p>
-      <w:pPr>
-        <w:rPr>
-          <w:b/>
-        </w:rPr>
-      </w:pPr>
-      <w:r>
-        <w:rPr>
-          <w:b/>
-        </w:rPr>
-        <w:t>/* Post SEM.  */</w:t>
-      </w:r>
-    </w:p>
-    <w:p>
-      <w:pPr>
-        <w:rPr>
-          <w:rFonts w:hint="eastAsia"/>
-          <w:b/>
-          <w:color w:val="FF0000"/>
-        </w:rPr>
-      </w:pPr>
-      <w:proofErr w:type="gramStart"/>
-      <w:r>
-        <w:rPr>
-          <w:b/>
-          <w:color w:val="FF0000"/>
-        </w:rPr>
-        <w:t>extern</w:t>
-      </w:r>
-      <w:proofErr w:type="gramEnd"/>
-      <w:r>
-        <w:rPr>
-          <w:b/>
-          <w:color w:val="FF0000"/>
-        </w:rPr>
-        <w:t xml:space="preserve"> </w:t>
-      </w:r>
-      <w:proofErr w:type="spellStart"/>
-      <w:r>
-        <w:rPr>
-          <w:b/>
-          <w:color w:val="FF0000"/>
-        </w:rPr>
-        <w:t>int</w:t>
-      </w:r>
-      <w:proofErr w:type="spellEnd"/>
-      <w:r>
-        <w:rPr>
-          <w:b/>
-          <w:color w:val="FF0000"/>
-        </w:rPr>
-        <w:t xml:space="preserve"> </w:t>
-      </w:r>
-      <w:proofErr w:type="spellStart"/>
-      <w:r>
-        <w:rPr>
-          <w:b/>
-          <w:color w:val="FF0000"/>
-        </w:rPr>
-        <w:t>sem</w:t>
-      </w:r>
-      <w:r>
-        <w:rPr>
-          <w:b/>
-          <w:color w:val="FF0000"/>
-        </w:rPr>
-        <w:t>_post</w:t>
-      </w:r>
-      <w:proofErr w:type="spellEnd"/>
-      <w:r>
-        <w:rPr>
-          <w:b/>
-          <w:color w:val="FF0000"/>
-        </w:rPr>
-        <w:t xml:space="preserve"> (</w:t>
-      </w:r>
-      <w:proofErr w:type="spellStart"/>
-      <w:r>
-        <w:rPr>
-          <w:b/>
-          <w:color w:val="FF0000"/>
-        </w:rPr>
-        <w:t>sem_t</w:t>
-      </w:r>
-      <w:proofErr w:type="spellEnd"/>
-      <w:r>
-        <w:rPr>
-          <w:b/>
-          <w:color w:val="FF0000"/>
-        </w:rPr>
-        <w:t xml:space="preserve"> *__</w:t>
-      </w:r>
-      <w:proofErr w:type="spellStart"/>
-      <w:r>
-        <w:rPr>
-          <w:b/>
-          <w:color w:val="FF0000"/>
-        </w:rPr>
-        <w:t>sem</w:t>
-      </w:r>
-      <w:proofErr w:type="spellEnd"/>
-      <w:r>
-        <w:rPr>
-          <w:b/>
-          <w:color w:val="FF0000"/>
-        </w:rPr>
-        <w:t>) __THROWNL;</w:t>
-      </w:r>
-    </w:p>
-    <w:p>
-      <w:pPr>
-        <w:rPr>
-          <w:b/>
-        </w:rPr>
-      </w:pPr>
-      <w:r>
-        <w:rPr>
-          <w:b/>
-        </w:rPr>
-        <w:t>/* Get current value of SEM and store it in *SVAL.  */</w:t>
-      </w:r>
-    </w:p>
-    <w:p>
-      <w:pPr>
-        <w:rPr>
-          <w:b/>
-          <w:color w:val="FF0000"/>
-        </w:rPr>
-      </w:pPr>
-      <w:proofErr w:type="gramStart"/>
-      <w:r>
-        <w:rPr>
-          <w:b/>
-          <w:color w:val="FF0000"/>
-        </w:rPr>
-        <w:t>extern</w:t>
-      </w:r>
-      <w:proofErr w:type="gramEnd"/>
-      <w:r>
-        <w:rPr>
-          <w:b/>
-          <w:color w:val="FF0000"/>
-        </w:rPr>
-        <w:t xml:space="preserve"> </w:t>
-      </w:r>
-      <w:proofErr w:type="spellStart"/>
-      <w:r>
-        <w:rPr>
-          <w:b/>
-          <w:color w:val="FF0000"/>
-        </w:rPr>
-        <w:t>int</w:t>
-      </w:r>
-      <w:proofErr w:type="spellEnd"/>
-      <w:r>
-        <w:rPr>
-          <w:b/>
-          <w:color w:val="FF0000"/>
-        </w:rPr>
-        <w:t xml:space="preserve"> </w:t>
-      </w:r>
-      <w:proofErr w:type="spellStart"/>
-      <w:r>
-        <w:rPr>
-          <w:b/>
-          <w:color w:val="FF0000"/>
-        </w:rPr>
-        <w:t>sem_getvalue</w:t>
-      </w:r>
-      <w:proofErr w:type="spellEnd"/>
-      <w:r>
-        <w:rPr>
-          <w:b/>
-          <w:color w:val="FF0000"/>
-        </w:rPr>
-        <w:t xml:space="preserve"> (</w:t>
-      </w:r>
-      <w:proofErr w:type="spellStart"/>
-      <w:r>
-        <w:rPr>
-          <w:b/>
-          <w:color w:val="FF0000"/>
-        </w:rPr>
-        <w:t>sem_t</w:t>
-      </w:r>
-      <w:proofErr w:type="spellEnd"/>
-      <w:r>
-        <w:rPr>
-          <w:b/>
-          <w:color w:val="FF0000"/>
-        </w:rPr>
-        <w:t xml:space="preserve"> *__restrict __</w:t>
-      </w:r>
-      <w:proofErr w:type="spellStart"/>
-      <w:r>
-        <w:rPr>
-          <w:b/>
-          <w:color w:val="FF0000"/>
-        </w:rPr>
-        <w:t>sem</w:t>
-      </w:r>
-      <w:proofErr w:type="spellEnd"/>
-      <w:r>
-        <w:rPr>
-          <w:b/>
-          <w:color w:val="FF0000"/>
-        </w:rPr>
-        <w:t xml:space="preserve">, </w:t>
-      </w:r>
-      <w:proofErr w:type="spellStart"/>
-      <w:r>
-        <w:rPr>
-          <w:b/>
-          <w:color w:val="FF0000"/>
-        </w:rPr>
-        <w:t>int</w:t>
-      </w:r>
-      <w:proofErr w:type="spellEnd"/>
-      <w:r>
-        <w:rPr>
-          <w:b/>
-          <w:color w:val="FF0000"/>
-        </w:rPr>
-        <w:t xml:space="preserve"> *_</w:t>
-      </w:r>
-      <w:r>
-        <w:rPr>
-          <w:b/>
-          <w:color w:val="FF0000"/>
-        </w:rPr>
-        <w:t>_restrict __</w:t>
       </w:r>
       <w:proofErr w:type="spellStart"/>
       <w:r>

</xml_diff>